<commit_message>
description of functional attribute mapping added
</commit_message>
<xml_diff>
--- a/text.docx
+++ b/text.docx
@@ -32356,7 +32356,7 @@
         <w:pStyle w:val="Sourcecode"/>
         <w:framePr w:wrap="around"/>
         <w:rPr>
-          <w:lang w:eastAsia="ru-RU"/>
+          <w:lang w:val="ru-RU" w:eastAsia="ru-RU"/>
         </w:rPr>
       </w:pPr>
       <w:r>
@@ -32373,7 +32373,28 @@
         <w:rPr>
           <w:lang w:eastAsia="ru-RU"/>
         </w:rPr>
-        <w:t xml:space="preserve"> generateParameters ( param : Synthesis!ParameterDef, attr : Synthesis!AttributeDef ) {</w:t>
+        <w:t xml:space="preserve"> generateParameters ( param : Synthesis!ParameterDef, attr : </w:t>
+      </w:r>
+    </w:p>
+    <w:p>
+      <w:pPr>
+        <w:pStyle w:val="Sourcecode"/>
+        <w:framePr w:wrap="around"/>
+        <w:rPr>
+          <w:lang w:eastAsia="ru-RU"/>
+        </w:rPr>
+      </w:pPr>
+      <w:r>
+        <w:rPr>
+          <w:lang w:val="ru-RU" w:eastAsia="ru-RU"/>
+        </w:rPr>
+        <w:t xml:space="preserve">                          </w:t>
+      </w:r>
+      <w:r>
+        <w:rPr>
+          <w:lang w:eastAsia="ru-RU"/>
+        </w:rPr>
+        <w:t>Synthesis!AttributeDef ) {</w:t>
       </w:r>
     </w:p>
     <w:p>
@@ -33854,11 +33875,2859 @@
     </w:p>
     <w:p>
       <w:pPr>
+        <w:pStyle w:val="2"/>
+        <w:numPr>
+          <w:ilvl w:val="1"/>
+          <w:numId w:val="26"/>
+        </w:numPr>
+      </w:pPr>
+      <w:r>
+        <w:t>Представление</w:t>
+      </w:r>
+      <w:r>
+        <w:t xml:space="preserve"> функций доступа</w:t>
+      </w:r>
+    </w:p>
+    <w:p>
+      <w:pPr>
         <w:pStyle w:val="Normal1"/>
-        <w:rPr>
-          <w:lang w:eastAsia="ru-RU"/>
-        </w:rPr>
-      </w:pPr>
+        <w:ind w:firstLine="375"/>
+        <w:rPr>
+          <w:rStyle w:val="programcodeChar"/>
+          <w:rFonts w:eastAsia="Calibri"/>
+        </w:rPr>
+      </w:pPr>
+      <w:r>
+        <w:rPr>
+          <w:lang w:eastAsia="ru-RU"/>
+        </w:rPr>
+        <w:t xml:space="preserve">Построение трансформации для функций доступа осуществляется отдельными правилами. Рассмотрим правило для трансформации функции доступа </w:t>
+      </w:r>
+      <w:r>
+        <w:rPr>
+          <w:rStyle w:val="programcodeChar"/>
+          <w:rFonts w:eastAsia="Calibri"/>
+        </w:rPr>
+        <w:t>get</w:t>
+      </w:r>
+      <w:r>
+        <w:rPr>
+          <w:rStyle w:val="programcodeChar"/>
+          <w:rFonts w:eastAsia="Calibri"/>
+        </w:rPr>
+        <w:t>:</w:t>
+      </w:r>
+    </w:p>
+    <w:p>
+      <w:pPr>
+        <w:pStyle w:val="Sourcecode"/>
+        <w:framePr w:wrap="around"/>
+        <w:rPr>
+          <w:sz w:val="20"/>
+          <w:szCs w:val="20"/>
+          <w:lang w:eastAsia="ru-RU"/>
+        </w:rPr>
+      </w:pPr>
+      <w:r>
+        <w:rPr>
+          <w:b/>
+          <w:bCs/>
+          <w:color w:val="7F0055"/>
+          <w:sz w:val="20"/>
+          <w:szCs w:val="20"/>
+          <w:lang w:eastAsia="ru-RU"/>
+        </w:rPr>
+        <w:t>rule</w:t>
+      </w:r>
+      <w:r>
+        <w:rPr>
+          <w:sz w:val="20"/>
+          <w:szCs w:val="20"/>
+          <w:lang w:eastAsia="ru-RU"/>
+        </w:rPr>
+        <w:t xml:space="preserve"> getFunction2AMNExpression {</w:t>
+      </w:r>
+    </w:p>
+    <w:p>
+      <w:pPr>
+        <w:pStyle w:val="Sourcecode"/>
+        <w:framePr w:wrap="around"/>
+        <w:rPr>
+          <w:sz w:val="20"/>
+          <w:szCs w:val="20"/>
+          <w:lang w:eastAsia="ru-RU"/>
+        </w:rPr>
+      </w:pPr>
+      <w:r>
+        <w:rPr>
+          <w:b/>
+          <w:bCs/>
+          <w:color w:val="7F0055"/>
+          <w:sz w:val="20"/>
+          <w:szCs w:val="20"/>
+          <w:lang w:eastAsia="ru-RU"/>
+        </w:rPr>
+        <w:t>from</w:t>
+      </w:r>
+      <w:r>
+        <w:rPr>
+          <w:sz w:val="20"/>
+          <w:szCs w:val="20"/>
+          <w:lang w:eastAsia="ru-RU"/>
+        </w:rPr>
+        <w:t xml:space="preserve"> </w:t>
+      </w:r>
+    </w:p>
+    <w:p>
+      <w:pPr>
+        <w:pStyle w:val="Sourcecode"/>
+        <w:framePr w:wrap="around"/>
+        <w:ind w:firstLine="708"/>
+        <w:rPr>
+          <w:sz w:val="20"/>
+          <w:szCs w:val="20"/>
+          <w:lang w:eastAsia="ru-RU"/>
+        </w:rPr>
+      </w:pPr>
+      <w:r>
+        <w:rPr>
+          <w:sz w:val="20"/>
+          <w:szCs w:val="20"/>
+          <w:lang w:eastAsia="ru-RU"/>
+        </w:rPr>
+        <w:t>g</w:t>
+      </w:r>
+      <w:r>
+        <w:rPr>
+          <w:sz w:val="20"/>
+          <w:szCs w:val="20"/>
+          <w:lang w:eastAsia="ru-RU"/>
+        </w:rPr>
+        <w:t xml:space="preserve"> : Synthesis!GetFunction</w:t>
+      </w:r>
+    </w:p>
+    <w:p>
+      <w:pPr>
+        <w:pStyle w:val="Sourcecode"/>
+        <w:framePr w:wrap="around"/>
+        <w:rPr>
+          <w:sz w:val="20"/>
+          <w:szCs w:val="20"/>
+          <w:lang w:eastAsia="ru-RU"/>
+        </w:rPr>
+      </w:pPr>
+      <w:r>
+        <w:rPr>
+          <w:sz w:val="20"/>
+          <w:szCs w:val="20"/>
+          <w:lang w:eastAsia="ru-RU"/>
+        </w:rPr>
+        <w:t xml:space="preserve">       (synthGetFunction.oclIsTypeOf(Synthesis!GetFunction))</w:t>
+      </w:r>
+    </w:p>
+    <w:p>
+      <w:pPr>
+        <w:pStyle w:val="Sourcecode"/>
+        <w:framePr w:wrap="around"/>
+        <w:rPr>
+          <w:sz w:val="20"/>
+          <w:szCs w:val="20"/>
+          <w:lang w:eastAsia="ru-RU"/>
+        </w:rPr>
+      </w:pPr>
+      <w:r>
+        <w:rPr>
+          <w:b/>
+          <w:bCs/>
+          <w:color w:val="7F0055"/>
+          <w:sz w:val="20"/>
+          <w:szCs w:val="20"/>
+          <w:lang w:eastAsia="ru-RU"/>
+        </w:rPr>
+        <w:t>to</w:t>
+      </w:r>
+      <w:r>
+        <w:rPr>
+          <w:sz w:val="20"/>
+          <w:szCs w:val="20"/>
+          <w:lang w:eastAsia="ru-RU"/>
+        </w:rPr>
+        <w:t xml:space="preserve"> </w:t>
+      </w:r>
+    </w:p>
+    <w:p>
+      <w:pPr>
+        <w:pStyle w:val="Sourcecode"/>
+        <w:framePr w:wrap="around"/>
+        <w:rPr>
+          <w:sz w:val="20"/>
+          <w:szCs w:val="20"/>
+          <w:lang w:eastAsia="ru-RU"/>
+        </w:rPr>
+      </w:pPr>
+      <w:r>
+        <w:rPr>
+          <w:sz w:val="20"/>
+          <w:szCs w:val="20"/>
+          <w:lang w:eastAsia="ru-RU"/>
+        </w:rPr>
+        <w:t xml:space="preserve"> f</w:t>
+      </w:r>
+      <w:r>
+        <w:rPr>
+          <w:sz w:val="20"/>
+          <w:szCs w:val="20"/>
+          <w:lang w:eastAsia="ru-RU"/>
+        </w:rPr>
+        <w:t xml:space="preserve"> : AMN!FunctionalExpression (</w:t>
+      </w:r>
+    </w:p>
+    <w:p>
+      <w:pPr>
+        <w:pStyle w:val="Sourcecode"/>
+        <w:framePr w:wrap="around"/>
+        <w:rPr>
+          <w:sz w:val="20"/>
+          <w:szCs w:val="20"/>
+          <w:lang w:eastAsia="ru-RU"/>
+        </w:rPr>
+      </w:pPr>
+      <w:r>
+        <w:rPr>
+          <w:sz w:val="20"/>
+          <w:szCs w:val="20"/>
+          <w:lang w:eastAsia="ru-RU"/>
+        </w:rPr>
+        <w:tab/>
+        <w:t xml:space="preserve">sign &lt;- </w:t>
+      </w:r>
+      <w:r>
+        <w:rPr>
+          <w:color w:val="2A00FF"/>
+          <w:sz w:val="20"/>
+          <w:szCs w:val="20"/>
+          <w:lang w:eastAsia="ru-RU"/>
+        </w:rPr>
+        <w:t>'GetFunction'</w:t>
+      </w:r>
+      <w:r>
+        <w:rPr>
+          <w:sz w:val="20"/>
+          <w:szCs w:val="20"/>
+          <w:lang w:eastAsia="ru-RU"/>
+        </w:rPr>
+        <w:t>,</w:t>
+      </w:r>
+    </w:p>
+    <w:p>
+      <w:pPr>
+        <w:pStyle w:val="Sourcecode"/>
+        <w:framePr w:wrap="around"/>
+        <w:rPr>
+          <w:sz w:val="20"/>
+          <w:szCs w:val="20"/>
+          <w:lang w:eastAsia="ru-RU"/>
+        </w:rPr>
+      </w:pPr>
+      <w:r>
+        <w:rPr>
+          <w:sz w:val="20"/>
+          <w:szCs w:val="20"/>
+          <w:lang w:eastAsia="ru-RU"/>
+        </w:rPr>
+        <w:tab/>
+        <w:t>expression &lt;- namedVar</w:t>
+      </w:r>
+    </w:p>
+    <w:p>
+      <w:pPr>
+        <w:pStyle w:val="Sourcecode"/>
+        <w:framePr w:wrap="around"/>
+        <w:rPr>
+          <w:sz w:val="20"/>
+          <w:szCs w:val="20"/>
+          <w:lang w:eastAsia="ru-RU"/>
+        </w:rPr>
+      </w:pPr>
+      <w:r>
+        <w:rPr>
+          <w:sz w:val="20"/>
+          <w:szCs w:val="20"/>
+          <w:lang w:eastAsia="ru-RU"/>
+        </w:rPr>
+        <w:t xml:space="preserve"> </w:t>
+      </w:r>
+      <w:r>
+        <w:rPr>
+          <w:sz w:val="20"/>
+          <w:szCs w:val="20"/>
+          <w:lang w:eastAsia="ru-RU"/>
+        </w:rPr>
+        <w:t>),</w:t>
+      </w:r>
+    </w:p>
+    <w:p>
+      <w:pPr>
+        <w:pStyle w:val="Sourcecode"/>
+        <w:framePr w:wrap="around"/>
+        <w:rPr>
+          <w:sz w:val="20"/>
+          <w:szCs w:val="20"/>
+          <w:lang w:eastAsia="ru-RU"/>
+        </w:rPr>
+      </w:pPr>
+      <w:r>
+        <w:rPr>
+          <w:sz w:val="20"/>
+          <w:szCs w:val="20"/>
+          <w:lang w:eastAsia="ru-RU"/>
+        </w:rPr>
+        <w:tab/>
+        <w:t>namedVar : AMN!Variable (</w:t>
+      </w:r>
+    </w:p>
+    <w:p>
+      <w:pPr>
+        <w:pStyle w:val="Sourcecode"/>
+        <w:framePr w:wrap="around"/>
+        <w:ind w:firstLine="708"/>
+        <w:rPr>
+          <w:sz w:val="20"/>
+          <w:szCs w:val="20"/>
+          <w:lang w:eastAsia="ru-RU"/>
+        </w:rPr>
+      </w:pPr>
+      <w:r>
+        <w:rPr>
+          <w:sz w:val="20"/>
+          <w:szCs w:val="20"/>
+          <w:lang w:eastAsia="ru-RU"/>
+        </w:rPr>
+        <w:t>name &lt;- synthGetFunction.name</w:t>
+      </w:r>
+      <w:r>
+        <w:rPr>
+          <w:sz w:val="20"/>
+          <w:szCs w:val="20"/>
+          <w:lang w:eastAsia="ru-RU"/>
+        </w:rPr>
+        <w:tab/>
+      </w:r>
+    </w:p>
+    <w:p>
+      <w:pPr>
+        <w:pStyle w:val="Sourcecode"/>
+        <w:framePr w:wrap="around"/>
+        <w:rPr>
+          <w:sz w:val="20"/>
+          <w:szCs w:val="20"/>
+          <w:lang w:eastAsia="ru-RU"/>
+        </w:rPr>
+      </w:pPr>
+      <w:r>
+        <w:rPr>
+          <w:sz w:val="20"/>
+          <w:szCs w:val="20"/>
+          <w:lang w:eastAsia="ru-RU"/>
+        </w:rPr>
+        <w:t xml:space="preserve"> </w:t>
+      </w:r>
+      <w:r>
+        <w:rPr>
+          <w:sz w:val="20"/>
+          <w:szCs w:val="20"/>
+          <w:lang w:eastAsia="ru-RU"/>
+        </w:rPr>
+        <w:t>)</w:t>
+      </w:r>
+    </w:p>
+    <w:p>
+      <w:pPr>
+        <w:pStyle w:val="Sourcecode"/>
+        <w:framePr w:wrap="around"/>
+        <w:rPr>
+          <w:sz w:val="20"/>
+          <w:szCs w:val="20"/>
+          <w:lang w:eastAsia="ru-RU"/>
+        </w:rPr>
+      </w:pPr>
+      <w:r>
+        <w:rPr>
+          <w:sz w:val="20"/>
+          <w:szCs w:val="20"/>
+          <w:lang w:eastAsia="ru-RU"/>
+        </w:rPr>
+        <w:t xml:space="preserve"> </w:t>
+      </w:r>
+      <w:r>
+        <w:rPr>
+          <w:b/>
+          <w:bCs/>
+          <w:color w:val="7F0055"/>
+          <w:sz w:val="20"/>
+          <w:szCs w:val="20"/>
+          <w:lang w:eastAsia="ru-RU"/>
+        </w:rPr>
+        <w:t>do</w:t>
+      </w:r>
+      <w:r>
+        <w:rPr>
+          <w:sz w:val="20"/>
+          <w:szCs w:val="20"/>
+          <w:lang w:eastAsia="ru-RU"/>
+        </w:rPr>
+        <w:t xml:space="preserve"> {</w:t>
+      </w:r>
+    </w:p>
+    <w:p>
+      <w:pPr>
+        <w:pStyle w:val="Sourcecode"/>
+        <w:framePr w:wrap="around"/>
+        <w:rPr>
+          <w:sz w:val="20"/>
+          <w:szCs w:val="20"/>
+          <w:lang w:eastAsia="ru-RU"/>
+        </w:rPr>
+      </w:pPr>
+      <w:r>
+        <w:rPr>
+          <w:b/>
+          <w:bCs/>
+          <w:color w:val="7F0055"/>
+          <w:sz w:val="20"/>
+          <w:szCs w:val="20"/>
+          <w:lang w:eastAsia="ru-RU"/>
+        </w:rPr>
+        <w:t xml:space="preserve">    </w:t>
+      </w:r>
+      <w:r>
+        <w:rPr>
+          <w:b/>
+          <w:bCs/>
+          <w:color w:val="7F0055"/>
+          <w:sz w:val="20"/>
+          <w:szCs w:val="20"/>
+          <w:lang w:eastAsia="ru-RU"/>
+        </w:rPr>
+        <w:t>for</w:t>
+      </w:r>
+      <w:r>
+        <w:rPr>
+          <w:sz w:val="20"/>
+          <w:szCs w:val="20"/>
+          <w:lang w:eastAsia="ru-RU"/>
+        </w:rPr>
+        <w:t xml:space="preserve"> ( term </w:t>
+      </w:r>
+      <w:r>
+        <w:rPr>
+          <w:b/>
+          <w:bCs/>
+          <w:color w:val="7F0055"/>
+          <w:sz w:val="20"/>
+          <w:szCs w:val="20"/>
+          <w:lang w:eastAsia="ru-RU"/>
+        </w:rPr>
+        <w:t>in</w:t>
+      </w:r>
+      <w:r>
+        <w:rPr>
+          <w:sz w:val="20"/>
+          <w:szCs w:val="20"/>
+          <w:lang w:eastAsia="ru-RU"/>
+        </w:rPr>
+        <w:t xml:space="preserve">  synthGetFunction.terms) {</w:t>
+      </w:r>
+    </w:p>
+    <w:p>
+      <w:pPr>
+        <w:pStyle w:val="Sourcecode"/>
+        <w:framePr w:wrap="around"/>
+        <w:rPr>
+          <w:sz w:val="20"/>
+          <w:szCs w:val="20"/>
+          <w:lang w:eastAsia="ru-RU"/>
+        </w:rPr>
+      </w:pPr>
+      <w:r>
+        <w:rPr>
+          <w:sz w:val="20"/>
+          <w:szCs w:val="20"/>
+          <w:lang w:eastAsia="ru-RU"/>
+        </w:rPr>
+        <w:tab/>
+      </w:r>
+      <w:r>
+        <w:rPr>
+          <w:b/>
+          <w:bCs/>
+          <w:color w:val="7F0055"/>
+          <w:sz w:val="20"/>
+          <w:szCs w:val="20"/>
+          <w:lang w:eastAsia="ru-RU"/>
+        </w:rPr>
+        <w:t>if</w:t>
+      </w:r>
+      <w:r>
+        <w:rPr>
+          <w:sz w:val="20"/>
+          <w:szCs w:val="20"/>
+          <w:lang w:eastAsia="ru-RU"/>
+        </w:rPr>
+        <w:t xml:space="preserve"> ( term.oclIsTypeOf(Synthesis!GetFunction) ) {</w:t>
+      </w:r>
+    </w:p>
+    <w:p>
+      <w:pPr>
+        <w:pStyle w:val="Sourcecode"/>
+        <w:framePr w:wrap="around"/>
+        <w:rPr>
+          <w:sz w:val="20"/>
+          <w:szCs w:val="20"/>
+          <w:lang w:eastAsia="ru-RU"/>
+        </w:rPr>
+      </w:pPr>
+      <w:r>
+        <w:rPr>
+          <w:sz w:val="20"/>
+          <w:szCs w:val="20"/>
+          <w:lang w:eastAsia="ru-RU"/>
+        </w:rPr>
+        <w:tab/>
+      </w:r>
+      <w:r>
+        <w:rPr>
+          <w:sz w:val="20"/>
+          <w:szCs w:val="20"/>
+          <w:lang w:eastAsia="ru-RU"/>
+        </w:rPr>
+        <w:tab/>
+      </w:r>
+      <w:r>
+        <w:rPr>
+          <w:sz w:val="20"/>
+          <w:szCs w:val="20"/>
+          <w:lang w:eastAsia="ru-RU"/>
+        </w:rPr>
+        <w:t>functionalExp.expression&lt;-thisModule.resolveTemp(term,</w:t>
+      </w:r>
+      <w:r>
+        <w:rPr>
+          <w:color w:val="2A00FF"/>
+          <w:sz w:val="20"/>
+          <w:szCs w:val="20"/>
+          <w:lang w:eastAsia="ru-RU"/>
+        </w:rPr>
+        <w:t>'</w:t>
+      </w:r>
+      <w:r>
+        <w:rPr>
+          <w:color w:val="2A00FF"/>
+          <w:sz w:val="20"/>
+          <w:szCs w:val="20"/>
+          <w:lang w:eastAsia="ru-RU"/>
+        </w:rPr>
+        <w:t>f</w:t>
+      </w:r>
+      <w:r>
+        <w:rPr>
+          <w:color w:val="2A00FF"/>
+          <w:sz w:val="20"/>
+          <w:szCs w:val="20"/>
+          <w:lang w:eastAsia="ru-RU"/>
+        </w:rPr>
+        <w:t>'</w:t>
+      </w:r>
+      <w:r>
+        <w:rPr>
+          <w:sz w:val="20"/>
+          <w:szCs w:val="20"/>
+          <w:lang w:eastAsia="ru-RU"/>
+        </w:rPr>
+        <w:t>);</w:t>
+      </w:r>
+    </w:p>
+    <w:p>
+      <w:pPr>
+        <w:pStyle w:val="Sourcecode"/>
+        <w:framePr w:wrap="around"/>
+        <w:rPr>
+          <w:sz w:val="20"/>
+          <w:szCs w:val="20"/>
+          <w:lang w:eastAsia="ru-RU"/>
+        </w:rPr>
+      </w:pPr>
+      <w:r>
+        <w:rPr>
+          <w:sz w:val="20"/>
+          <w:szCs w:val="20"/>
+          <w:lang w:eastAsia="ru-RU"/>
+        </w:rPr>
+        <w:tab/>
+      </w:r>
+      <w:r>
+        <w:rPr>
+          <w:sz w:val="20"/>
+          <w:szCs w:val="20"/>
+          <w:lang w:eastAsia="ru-RU"/>
+        </w:rPr>
+        <w:t>}</w:t>
+      </w:r>
+    </w:p>
+    <w:p>
+      <w:pPr>
+        <w:pStyle w:val="Sourcecode"/>
+        <w:framePr w:wrap="around"/>
+        <w:rPr>
+          <w:sz w:val="20"/>
+          <w:szCs w:val="20"/>
+          <w:lang w:eastAsia="ru-RU"/>
+        </w:rPr>
+      </w:pPr>
+      <w:r>
+        <w:rPr>
+          <w:sz w:val="20"/>
+          <w:szCs w:val="20"/>
+          <w:lang w:eastAsia="ru-RU"/>
+        </w:rPr>
+        <w:t xml:space="preserve">    </w:t>
+      </w:r>
+      <w:r>
+        <w:rPr>
+          <w:sz w:val="20"/>
+          <w:szCs w:val="20"/>
+          <w:lang w:eastAsia="ru-RU"/>
+        </w:rPr>
+        <w:t>}</w:t>
+      </w:r>
+    </w:p>
+    <w:p>
+      <w:pPr>
+        <w:pStyle w:val="Sourcecode"/>
+        <w:framePr w:wrap="around"/>
+        <w:rPr>
+          <w:sz w:val="20"/>
+          <w:szCs w:val="20"/>
+          <w:lang w:eastAsia="ru-RU"/>
+        </w:rPr>
+      </w:pPr>
+      <w:r>
+        <w:rPr>
+          <w:b/>
+          <w:bCs/>
+          <w:color w:val="7F0055"/>
+          <w:sz w:val="20"/>
+          <w:szCs w:val="20"/>
+          <w:lang w:eastAsia="ru-RU"/>
+        </w:rPr>
+        <w:t xml:space="preserve">    </w:t>
+      </w:r>
+      <w:r>
+        <w:rPr>
+          <w:b/>
+          <w:bCs/>
+          <w:color w:val="7F0055"/>
+          <w:sz w:val="20"/>
+          <w:szCs w:val="20"/>
+          <w:lang w:eastAsia="ru-RU"/>
+        </w:rPr>
+        <w:t>if</w:t>
+      </w:r>
+      <w:r>
+        <w:rPr>
+          <w:sz w:val="20"/>
+          <w:szCs w:val="20"/>
+          <w:lang w:eastAsia="ru-RU"/>
+        </w:rPr>
+        <w:t xml:space="preserve"> ( </w:t>
+      </w:r>
+      <w:r>
+        <w:rPr>
+          <w:b/>
+          <w:bCs/>
+          <w:color w:val="7F0055"/>
+          <w:sz w:val="20"/>
+          <w:szCs w:val="20"/>
+          <w:lang w:eastAsia="ru-RU"/>
+        </w:rPr>
+        <w:t>not</w:t>
+      </w:r>
+      <w:r>
+        <w:rPr>
+          <w:sz w:val="20"/>
+          <w:szCs w:val="20"/>
+          <w:lang w:eastAsia="ru-RU"/>
+        </w:rPr>
+        <w:t xml:space="preserve"> synthGetFunction.attribute.oclIsUndefined() ) {</w:t>
+      </w:r>
+    </w:p>
+    <w:p>
+      <w:pPr>
+        <w:pStyle w:val="Sourcecode"/>
+        <w:framePr w:wrap="around"/>
+        <w:rPr>
+          <w:sz w:val="20"/>
+          <w:szCs w:val="20"/>
+          <w:lang w:eastAsia="ru-RU"/>
+        </w:rPr>
+      </w:pPr>
+      <w:r>
+        <w:rPr>
+          <w:sz w:val="20"/>
+          <w:szCs w:val="20"/>
+          <w:lang w:eastAsia="ru-RU"/>
+        </w:rPr>
+        <w:t xml:space="preserve">      </w:t>
+      </w:r>
+      <w:r>
+        <w:rPr>
+          <w:b/>
+          <w:bCs/>
+          <w:color w:val="7F0055"/>
+          <w:sz w:val="20"/>
+          <w:szCs w:val="20"/>
+          <w:lang w:eastAsia="ru-RU"/>
+        </w:rPr>
+        <w:t>for</w:t>
+      </w:r>
+      <w:r>
+        <w:rPr>
+          <w:sz w:val="20"/>
+          <w:szCs w:val="20"/>
+          <w:lang w:eastAsia="ru-RU"/>
+        </w:rPr>
+        <w:t xml:space="preserve"> ( fA </w:t>
+      </w:r>
+      <w:r>
+        <w:rPr>
+          <w:b/>
+          <w:bCs/>
+          <w:color w:val="7F0055"/>
+          <w:sz w:val="20"/>
+          <w:szCs w:val="20"/>
+          <w:lang w:eastAsia="ru-RU"/>
+        </w:rPr>
+        <w:t>in</w:t>
+      </w:r>
+      <w:r>
+        <w:rPr>
+          <w:sz w:val="20"/>
+          <w:szCs w:val="20"/>
+          <w:lang w:eastAsia="ru-RU"/>
+        </w:rPr>
+        <w:t xml:space="preserve"> Synthesis!AttributeDef.allInstances()-&gt;select(</w:t>
+      </w:r>
+      <w:r>
+        <w:rPr>
+          <w:sz w:val="20"/>
+          <w:szCs w:val="20"/>
+        </w:rPr>
+        <w:t>m</w:t>
+      </w:r>
+      <w:r>
+        <w:rPr>
+          <w:sz w:val="20"/>
+          <w:szCs w:val="20"/>
+        </w:rPr>
+        <w:t>|m.isFunctional</w:t>
+      </w:r>
+      <w:r>
+        <w:rPr>
+          <w:sz w:val="20"/>
+          <w:szCs w:val="20"/>
+          <w:lang w:eastAsia="ru-RU"/>
+        </w:rPr>
+        <w:t>) {</w:t>
+      </w:r>
+    </w:p>
+    <w:p>
+      <w:pPr>
+        <w:pStyle w:val="Sourcecode"/>
+        <w:framePr w:wrap="around"/>
+        <w:rPr>
+          <w:sz w:val="20"/>
+          <w:szCs w:val="20"/>
+          <w:lang w:eastAsia="ru-RU"/>
+        </w:rPr>
+      </w:pPr>
+      <w:r>
+        <w:rPr>
+          <w:b/>
+          <w:bCs/>
+          <w:color w:val="7F0055"/>
+          <w:sz w:val="20"/>
+          <w:szCs w:val="20"/>
+          <w:lang w:eastAsia="ru-RU"/>
+        </w:rPr>
+        <w:t xml:space="preserve">       </w:t>
+      </w:r>
+      <w:r>
+        <w:rPr>
+          <w:b/>
+          <w:bCs/>
+          <w:color w:val="7F0055"/>
+          <w:sz w:val="20"/>
+          <w:szCs w:val="20"/>
+          <w:lang w:eastAsia="ru-RU"/>
+        </w:rPr>
+        <w:t>for</w:t>
+      </w:r>
+      <w:r>
+        <w:rPr>
+          <w:sz w:val="20"/>
+          <w:szCs w:val="20"/>
+          <w:lang w:eastAsia="ru-RU"/>
+        </w:rPr>
+        <w:t xml:space="preserve"> ( a </w:t>
+      </w:r>
+      <w:r>
+        <w:rPr>
+          <w:b/>
+          <w:bCs/>
+          <w:color w:val="7F0055"/>
+          <w:sz w:val="20"/>
+          <w:szCs w:val="20"/>
+          <w:lang w:eastAsia="ru-RU"/>
+        </w:rPr>
+        <w:t>in</w:t>
+      </w:r>
+      <w:r>
+        <w:rPr>
+          <w:sz w:val="20"/>
+          <w:szCs w:val="20"/>
+          <w:lang w:eastAsia="ru-RU"/>
+        </w:rPr>
+        <w:t xml:space="preserve"> fA.type.predicativeSpec.splitToAtoms()) {</w:t>
+      </w:r>
+    </w:p>
+    <w:p>
+      <w:pPr>
+        <w:pStyle w:val="Sourcecode"/>
+        <w:framePr w:wrap="around"/>
+        <w:rPr>
+          <w:sz w:val="20"/>
+          <w:szCs w:val="20"/>
+          <w:lang w:eastAsia="ru-RU"/>
+        </w:rPr>
+      </w:pPr>
+      <w:r>
+        <w:rPr>
+          <w:sz w:val="20"/>
+          <w:szCs w:val="20"/>
+          <w:lang w:eastAsia="ru-RU"/>
+        </w:rPr>
+        <w:t xml:space="preserve">        </w:t>
+      </w:r>
+      <w:r>
+        <w:rPr>
+          <w:b/>
+          <w:bCs/>
+          <w:color w:val="7F0055"/>
+          <w:sz w:val="20"/>
+          <w:szCs w:val="20"/>
+          <w:lang w:eastAsia="ru-RU"/>
+        </w:rPr>
+        <w:t>for</w:t>
+      </w:r>
+      <w:r>
+        <w:rPr>
+          <w:sz w:val="20"/>
+          <w:szCs w:val="20"/>
+          <w:lang w:eastAsia="ru-RU"/>
+        </w:rPr>
+        <w:t xml:space="preserve"> ( term </w:t>
+      </w:r>
+      <w:r>
+        <w:rPr>
+          <w:b/>
+          <w:bCs/>
+          <w:color w:val="7F0055"/>
+          <w:sz w:val="20"/>
+          <w:szCs w:val="20"/>
+          <w:lang w:eastAsia="ru-RU"/>
+        </w:rPr>
+        <w:t>in</w:t>
+      </w:r>
+      <w:r>
+        <w:rPr>
+          <w:sz w:val="20"/>
+          <w:szCs w:val="20"/>
+          <w:lang w:eastAsia="ru-RU"/>
+        </w:rPr>
+        <w:t xml:space="preserve"> a.terms ) {</w:t>
+      </w:r>
+    </w:p>
+    <w:p>
+      <w:pPr>
+        <w:pStyle w:val="Sourcecode"/>
+        <w:framePr w:wrap="around"/>
+        <w:rPr>
+          <w:sz w:val="20"/>
+          <w:szCs w:val="20"/>
+          <w:lang w:eastAsia="ru-RU"/>
+        </w:rPr>
+      </w:pPr>
+      <w:r>
+        <w:rPr>
+          <w:sz w:val="20"/>
+          <w:szCs w:val="20"/>
+          <w:lang w:eastAsia="ru-RU"/>
+        </w:rPr>
+        <w:t xml:space="preserve">         </w:t>
+      </w:r>
+      <w:r>
+        <w:rPr>
+          <w:b/>
+          <w:bCs/>
+          <w:color w:val="7F0055"/>
+          <w:sz w:val="20"/>
+          <w:szCs w:val="20"/>
+          <w:lang w:eastAsia="ru-RU"/>
+        </w:rPr>
+        <w:t>if</w:t>
+      </w:r>
+      <w:r>
+        <w:rPr>
+          <w:sz w:val="20"/>
+          <w:szCs w:val="20"/>
+          <w:lang w:eastAsia="ru-RU"/>
+        </w:rPr>
+        <w:t xml:space="preserve"> ( term.oclIsTypeOf(Synthesis!GetFunction) ) {</w:t>
+      </w:r>
+    </w:p>
+    <w:p>
+      <w:pPr>
+        <w:pStyle w:val="Sourcecode"/>
+        <w:framePr w:wrap="around"/>
+        <w:rPr>
+          <w:sz w:val="20"/>
+          <w:szCs w:val="20"/>
+          <w:lang w:eastAsia="ru-RU"/>
+        </w:rPr>
+      </w:pPr>
+      <w:r>
+        <w:rPr>
+          <w:sz w:val="20"/>
+          <w:szCs w:val="20"/>
+          <w:lang w:eastAsia="ru-RU"/>
+        </w:rPr>
+        <w:t xml:space="preserve">          </w:t>
+      </w:r>
+      <w:r>
+        <w:rPr>
+          <w:b/>
+          <w:bCs/>
+          <w:color w:val="7F0055"/>
+          <w:sz w:val="20"/>
+          <w:szCs w:val="20"/>
+          <w:lang w:eastAsia="ru-RU"/>
+        </w:rPr>
+        <w:t>if</w:t>
+      </w:r>
+      <w:r>
+        <w:rPr>
+          <w:sz w:val="20"/>
+          <w:szCs w:val="20"/>
+          <w:lang w:eastAsia="ru-RU"/>
+        </w:rPr>
+        <w:t xml:space="preserve"> ( term.name = synthGetFunction.name ) {</w:t>
+      </w:r>
+      <w:r>
+        <w:rPr>
+          <w:sz w:val="20"/>
+          <w:szCs w:val="20"/>
+          <w:lang w:eastAsia="ru-RU"/>
+        </w:rPr>
+        <w:tab/>
+      </w:r>
+      <w:r>
+        <w:rPr>
+          <w:sz w:val="20"/>
+          <w:szCs w:val="20"/>
+          <w:lang w:eastAsia="ru-RU"/>
+        </w:rPr>
+        <w:tab/>
+      </w:r>
+      <w:r>
+        <w:rPr>
+          <w:sz w:val="20"/>
+          <w:szCs w:val="20"/>
+          <w:lang w:eastAsia="ru-RU"/>
+        </w:rPr>
+        <w:tab/>
+      </w:r>
+      <w:r>
+        <w:rPr>
+          <w:sz w:val="20"/>
+          <w:szCs w:val="20"/>
+          <w:lang w:eastAsia="ru-RU"/>
+        </w:rPr>
+        <w:tab/>
+      </w:r>
+      <w:r>
+        <w:rPr>
+          <w:sz w:val="20"/>
+          <w:szCs w:val="20"/>
+          <w:lang w:eastAsia="ru-RU"/>
+        </w:rPr>
+        <w:t xml:space="preserve">              </w:t>
+      </w:r>
+    </w:p>
+    <w:p>
+      <w:pPr>
+        <w:pStyle w:val="Sourcecode"/>
+        <w:framePr w:wrap="around"/>
+        <w:rPr>
+          <w:sz w:val="20"/>
+          <w:szCs w:val="20"/>
+          <w:lang w:eastAsia="ru-RU"/>
+        </w:rPr>
+      </w:pPr>
+      <w:r>
+        <w:rPr>
+          <w:sz w:val="20"/>
+          <w:szCs w:val="20"/>
+          <w:lang w:eastAsia="ru-RU"/>
+        </w:rPr>
+        <w:t xml:space="preserve"> </w:t>
+      </w:r>
+      <w:r>
+        <w:rPr>
+          <w:b/>
+          <w:bCs/>
+          <w:color w:val="7F0055"/>
+          <w:sz w:val="20"/>
+          <w:szCs w:val="20"/>
+          <w:lang w:eastAsia="ru-RU"/>
+        </w:rPr>
+        <w:t xml:space="preserve">           </w:t>
+      </w:r>
+      <w:r>
+        <w:rPr>
+          <w:b/>
+          <w:bCs/>
+          <w:color w:val="7F0055"/>
+          <w:sz w:val="20"/>
+          <w:szCs w:val="20"/>
+          <w:lang w:eastAsia="ru-RU"/>
+        </w:rPr>
+        <w:t>if</w:t>
+      </w:r>
+      <w:r>
+        <w:rPr>
+          <w:sz w:val="20"/>
+          <w:szCs w:val="20"/>
+          <w:lang w:eastAsia="ru-RU"/>
+        </w:rPr>
+        <w:t xml:space="preserve"> ( funcAttr.attributeOf &lt;&gt; synthGetFunction.attribute.attributeOf ) {</w:t>
+      </w:r>
+    </w:p>
+    <w:p>
+      <w:pPr>
+        <w:pStyle w:val="Sourcecode"/>
+        <w:framePr w:wrap="around"/>
+        <w:rPr>
+          <w:sz w:val="20"/>
+          <w:szCs w:val="20"/>
+          <w:lang w:eastAsia="ru-RU"/>
+        </w:rPr>
+      </w:pPr>
+      <w:r>
+        <w:rPr>
+          <w:sz w:val="20"/>
+          <w:szCs w:val="20"/>
+          <w:lang w:eastAsia="ru-RU"/>
+        </w:rPr>
+        <w:tab/>
+      </w:r>
+      <w:r>
+        <w:rPr>
+          <w:sz w:val="20"/>
+          <w:szCs w:val="20"/>
+          <w:lang w:eastAsia="ru-RU"/>
+        </w:rPr>
+        <w:tab/>
+      </w:r>
+      <w:r>
+        <w:rPr>
+          <w:b/>
+          <w:bCs/>
+          <w:color w:val="7F0055"/>
+          <w:sz w:val="20"/>
+          <w:szCs w:val="20"/>
+          <w:lang w:eastAsia="ru-RU"/>
+        </w:rPr>
+        <w:t>if</w:t>
+      </w:r>
+      <w:r>
+        <w:rPr>
+          <w:sz w:val="20"/>
+          <w:szCs w:val="20"/>
+          <w:lang w:eastAsia="ru-RU"/>
+        </w:rPr>
+        <w:t xml:space="preserve"> ( </w:t>
+      </w:r>
+      <w:r>
+        <w:rPr>
+          <w:b/>
+          <w:bCs/>
+          <w:color w:val="7F0055"/>
+          <w:sz w:val="20"/>
+          <w:szCs w:val="20"/>
+          <w:lang w:eastAsia="ru-RU"/>
+        </w:rPr>
+        <w:t>not</w:t>
+      </w:r>
+      <w:r>
+        <w:rPr>
+          <w:sz w:val="20"/>
+          <w:szCs w:val="20"/>
+          <w:lang w:eastAsia="ru-RU"/>
+        </w:rPr>
+        <w:t xml:space="preserve"> thisModule.resolveTemp(funcAttr.attributeOf, </w:t>
+      </w:r>
+      <w:r>
+        <w:rPr>
+          <w:color w:val="2A00FF"/>
+          <w:sz w:val="20"/>
+          <w:szCs w:val="20"/>
+          <w:lang w:eastAsia="ru-RU"/>
+        </w:rPr>
+        <w:t>'am'</w:t>
+      </w:r>
+      <w:r>
+        <w:rPr>
+          <w:sz w:val="20"/>
+          <w:szCs w:val="20"/>
+          <w:lang w:eastAsia="ru-RU"/>
+        </w:rPr>
+        <w:t>).sees-&gt;</w:t>
+      </w:r>
+    </w:p>
+    <w:p>
+      <w:pPr>
+        <w:pStyle w:val="Sourcecode"/>
+        <w:framePr w:wrap="around"/>
+        <w:rPr>
+          <w:sz w:val="20"/>
+          <w:szCs w:val="20"/>
+          <w:lang w:eastAsia="ru-RU"/>
+        </w:rPr>
+      </w:pPr>
+      <w:r>
+        <w:rPr>
+          <w:sz w:val="20"/>
+          <w:szCs w:val="20"/>
+          <w:lang w:eastAsia="ru-RU"/>
+        </w:rPr>
+        <w:t xml:space="preserve">          exists(m|m.name=</w:t>
+      </w:r>
+      <w:r>
+        <w:rPr>
+          <w:sz w:val="20"/>
+          <w:szCs w:val="20"/>
+          <w:lang w:eastAsia="ru-RU"/>
+        </w:rPr>
+        <w:t>thisModule.resolveTemp(</w:t>
+      </w:r>
+      <w:r>
+        <w:rPr>
+          <w:sz w:val="20"/>
+          <w:szCs w:val="20"/>
+          <w:lang w:eastAsia="ru-RU"/>
+        </w:rPr>
+        <w:t>g</w:t>
+      </w:r>
+      <w:r>
+        <w:rPr>
+          <w:sz w:val="20"/>
+          <w:szCs w:val="20"/>
+          <w:lang w:eastAsia="ru-RU"/>
+        </w:rPr>
+        <w:t xml:space="preserve">.attribute.attributeOf, </w:t>
+      </w:r>
+      <w:r>
+        <w:rPr>
+          <w:color w:val="2A00FF"/>
+          <w:sz w:val="20"/>
+          <w:szCs w:val="20"/>
+          <w:lang w:eastAsia="ru-RU"/>
+        </w:rPr>
+        <w:t>'am'</w:t>
+      </w:r>
+      <w:r>
+        <w:rPr>
+          <w:sz w:val="20"/>
+          <w:szCs w:val="20"/>
+          <w:lang w:eastAsia="ru-RU"/>
+        </w:rPr>
+        <w:t xml:space="preserve">).name) </w:t>
+      </w:r>
+    </w:p>
+    <w:p>
+      <w:pPr>
+        <w:pStyle w:val="Sourcecode"/>
+        <w:framePr w:wrap="around"/>
+        <w:rPr>
+          <w:sz w:val="20"/>
+          <w:szCs w:val="20"/>
+          <w:lang w:eastAsia="ru-RU"/>
+        </w:rPr>
+      </w:pPr>
+      <w:r>
+        <w:rPr>
+          <w:sz w:val="20"/>
+          <w:szCs w:val="20"/>
+          <w:lang w:eastAsia="ru-RU"/>
+        </w:rPr>
+        <w:tab/>
+      </w:r>
+      <w:r>
+        <w:rPr>
+          <w:sz w:val="20"/>
+          <w:szCs w:val="20"/>
+          <w:lang w:eastAsia="ru-RU"/>
+        </w:rPr>
+        <w:tab/>
+        <w:t xml:space="preserve">     </w:t>
+      </w:r>
+      <w:r>
+        <w:rPr>
+          <w:b/>
+          <w:bCs/>
+          <w:color w:val="7F0055"/>
+          <w:sz w:val="20"/>
+          <w:szCs w:val="20"/>
+          <w:lang w:eastAsia="ru-RU"/>
+        </w:rPr>
+        <w:t>and</w:t>
+      </w:r>
+    </w:p>
+    <w:p>
+      <w:pPr>
+        <w:pStyle w:val="Sourcecode"/>
+        <w:framePr w:wrap="around"/>
+        <w:rPr>
+          <w:sz w:val="20"/>
+          <w:szCs w:val="20"/>
+          <w:lang w:eastAsia="ru-RU"/>
+        </w:rPr>
+      </w:pPr>
+      <w:r>
+        <w:rPr>
+          <w:sz w:val="20"/>
+          <w:szCs w:val="20"/>
+          <w:lang w:eastAsia="ru-RU"/>
+        </w:rPr>
+        <w:t xml:space="preserve">                  </w:t>
+      </w:r>
+      <w:r>
+        <w:rPr>
+          <w:b/>
+          <w:bCs/>
+          <w:color w:val="7F0055"/>
+          <w:sz w:val="20"/>
+          <w:szCs w:val="20"/>
+          <w:lang w:eastAsia="ru-RU"/>
+        </w:rPr>
+        <w:t>not</w:t>
+      </w:r>
+      <w:r>
+        <w:rPr>
+          <w:sz w:val="20"/>
+          <w:szCs w:val="20"/>
+          <w:lang w:eastAsia="ru-RU"/>
+        </w:rPr>
+        <w:t xml:space="preserve"> thisModule.resolveTemp(fA.attributeOf, </w:t>
+      </w:r>
+      <w:r>
+        <w:rPr>
+          <w:color w:val="2A00FF"/>
+          <w:sz w:val="20"/>
+          <w:szCs w:val="20"/>
+          <w:lang w:eastAsia="ru-RU"/>
+        </w:rPr>
+        <w:t>'am'</w:t>
+      </w:r>
+      <w:r>
+        <w:rPr>
+          <w:sz w:val="20"/>
+          <w:szCs w:val="20"/>
+          <w:lang w:eastAsia="ru-RU"/>
+        </w:rPr>
+        <w:t>).includes-&gt;</w:t>
+      </w:r>
+      <w:r>
+        <w:rPr>
+          <w:sz w:val="20"/>
+          <w:szCs w:val="20"/>
+          <w:lang w:eastAsia="ru-RU"/>
+        </w:rPr>
+        <w:tab/>
+      </w:r>
+      <w:r>
+        <w:rPr>
+          <w:sz w:val="20"/>
+          <w:szCs w:val="20"/>
+          <w:lang w:eastAsia="ru-RU"/>
+        </w:rPr>
+        <w:tab/>
+      </w:r>
+      <w:r>
+        <w:rPr>
+          <w:sz w:val="20"/>
+          <w:szCs w:val="20"/>
+          <w:lang w:eastAsia="ru-RU"/>
+        </w:rPr>
+        <w:t xml:space="preserve">    </w:t>
+      </w:r>
+    </w:p>
+    <w:p>
+      <w:pPr>
+        <w:pStyle w:val="Sourcecode"/>
+        <w:framePr w:wrap="around"/>
+        <w:rPr>
+          <w:sz w:val="20"/>
+          <w:szCs w:val="20"/>
+          <w:lang w:eastAsia="ru-RU"/>
+        </w:rPr>
+      </w:pPr>
+      <w:r>
+        <w:rPr>
+          <w:sz w:val="20"/>
+          <w:szCs w:val="20"/>
+          <w:lang w:eastAsia="ru-RU"/>
+        </w:rPr>
+        <w:t xml:space="preserve">          </w:t>
+      </w:r>
+      <w:r>
+        <w:rPr>
+          <w:sz w:val="20"/>
+          <w:szCs w:val="20"/>
+          <w:lang w:eastAsia="ru-RU"/>
+        </w:rPr>
+        <w:t>exists(m|m.name=thisModule.resolveTemp(</w:t>
+      </w:r>
+      <w:r>
+        <w:rPr>
+          <w:sz w:val="20"/>
+          <w:szCs w:val="20"/>
+          <w:lang w:eastAsia="ru-RU"/>
+        </w:rPr>
+        <w:t>g</w:t>
+      </w:r>
+      <w:r>
+        <w:rPr>
+          <w:sz w:val="20"/>
+          <w:szCs w:val="20"/>
+          <w:lang w:eastAsia="ru-RU"/>
+        </w:rPr>
+        <w:t xml:space="preserve">.attribute.attributeOf, </w:t>
+      </w:r>
+      <w:r>
+        <w:rPr>
+          <w:color w:val="2A00FF"/>
+          <w:sz w:val="20"/>
+          <w:szCs w:val="20"/>
+          <w:lang w:eastAsia="ru-RU"/>
+        </w:rPr>
+        <w:t>'am'</w:t>
+      </w:r>
+      <w:r>
+        <w:rPr>
+          <w:sz w:val="20"/>
+          <w:szCs w:val="20"/>
+          <w:lang w:eastAsia="ru-RU"/>
+        </w:rPr>
+        <w:t>).name)</w:t>
+      </w:r>
+    </w:p>
+    <w:p>
+      <w:pPr>
+        <w:pStyle w:val="Sourcecode"/>
+        <w:framePr w:wrap="around"/>
+        <w:rPr>
+          <w:sz w:val="20"/>
+          <w:szCs w:val="20"/>
+          <w:lang w:eastAsia="ru-RU"/>
+        </w:rPr>
+      </w:pPr>
+      <w:r>
+        <w:rPr>
+          <w:sz w:val="20"/>
+          <w:szCs w:val="20"/>
+          <w:lang w:eastAsia="ru-RU"/>
+        </w:rPr>
+        <w:t xml:space="preserve">                </w:t>
+      </w:r>
+      <w:r>
+        <w:rPr>
+          <w:sz w:val="20"/>
+          <w:szCs w:val="20"/>
+          <w:lang w:eastAsia="ru-RU"/>
+        </w:rPr>
+        <w:t>) {</w:t>
+      </w:r>
+      <w:r>
+        <w:rPr>
+          <w:sz w:val="20"/>
+          <w:szCs w:val="20"/>
+          <w:lang w:eastAsia="ru-RU"/>
+        </w:rPr>
+        <w:tab/>
+      </w:r>
+      <w:r>
+        <w:rPr>
+          <w:sz w:val="20"/>
+          <w:szCs w:val="20"/>
+          <w:lang w:eastAsia="ru-RU"/>
+        </w:rPr>
+        <w:tab/>
+      </w:r>
+      <w:r>
+        <w:rPr>
+          <w:sz w:val="20"/>
+          <w:szCs w:val="20"/>
+          <w:lang w:eastAsia="ru-RU"/>
+        </w:rPr>
+        <w:tab/>
+      </w:r>
+      <w:r>
+        <w:rPr>
+          <w:sz w:val="20"/>
+          <w:szCs w:val="20"/>
+          <w:lang w:eastAsia="ru-RU"/>
+        </w:rPr>
+        <w:tab/>
+      </w:r>
+      <w:r>
+        <w:rPr>
+          <w:sz w:val="20"/>
+          <w:szCs w:val="20"/>
+          <w:lang w:eastAsia="ru-RU"/>
+        </w:rPr>
+        <w:tab/>
+      </w:r>
+      <w:r>
+        <w:rPr>
+          <w:sz w:val="20"/>
+          <w:szCs w:val="20"/>
+          <w:lang w:eastAsia="ru-RU"/>
+        </w:rPr>
+        <w:tab/>
+      </w:r>
+      <w:r>
+        <w:rPr>
+          <w:sz w:val="20"/>
+          <w:szCs w:val="20"/>
+          <w:lang w:eastAsia="ru-RU"/>
+        </w:rPr>
+        <w:tab/>
+      </w:r>
+      <w:r>
+        <w:rPr>
+          <w:sz w:val="20"/>
+          <w:szCs w:val="20"/>
+          <w:lang w:eastAsia="ru-RU"/>
+        </w:rPr>
+        <w:tab/>
+      </w:r>
+      <w:r>
+        <w:rPr>
+          <w:sz w:val="20"/>
+          <w:szCs w:val="20"/>
+          <w:lang w:eastAsia="ru-RU"/>
+        </w:rPr>
+        <w:t xml:space="preserve">   </w:t>
+      </w:r>
+    </w:p>
+    <w:p>
+      <w:pPr>
+        <w:pStyle w:val="Sourcecode"/>
+        <w:framePr w:wrap="around"/>
+        <w:rPr>
+          <w:sz w:val="20"/>
+          <w:szCs w:val="20"/>
+          <w:lang w:eastAsia="ru-RU"/>
+        </w:rPr>
+      </w:pPr>
+      <w:r>
+        <w:rPr>
+          <w:sz w:val="20"/>
+          <w:szCs w:val="20"/>
+          <w:lang w:eastAsia="ru-RU"/>
+        </w:rPr>
+        <w:t xml:space="preserve">                  </w:t>
+      </w:r>
+      <w:r>
+        <w:rPr>
+          <w:sz w:val="20"/>
+          <w:szCs w:val="20"/>
+          <w:lang w:eastAsia="ru-RU"/>
+        </w:rPr>
+        <w:t xml:space="preserve">thisModule.resolveTemp(fA.attributeOf, </w:t>
+      </w:r>
+      <w:r>
+        <w:rPr>
+          <w:color w:val="2A00FF"/>
+          <w:sz w:val="20"/>
+          <w:szCs w:val="20"/>
+          <w:lang w:eastAsia="ru-RU"/>
+        </w:rPr>
+        <w:t>'am'</w:t>
+      </w:r>
+      <w:r>
+        <w:rPr>
+          <w:sz w:val="20"/>
+          <w:szCs w:val="20"/>
+          <w:lang w:eastAsia="ru-RU"/>
+        </w:rPr>
+        <w:t>).sees &lt;-</w:t>
+      </w:r>
+      <w:r>
+        <w:rPr>
+          <w:sz w:val="20"/>
+          <w:szCs w:val="20"/>
+          <w:lang w:eastAsia="ru-RU"/>
+        </w:rPr>
+        <w:tab/>
+      </w:r>
+      <w:r>
+        <w:rPr>
+          <w:sz w:val="20"/>
+          <w:szCs w:val="20"/>
+          <w:lang w:eastAsia="ru-RU"/>
+        </w:rPr>
+        <w:tab/>
+      </w:r>
+      <w:r>
+        <w:rPr>
+          <w:sz w:val="20"/>
+          <w:szCs w:val="20"/>
+          <w:lang w:eastAsia="ru-RU"/>
+        </w:rPr>
+        <w:tab/>
+      </w:r>
+      <w:r>
+        <w:rPr>
+          <w:sz w:val="20"/>
+          <w:szCs w:val="20"/>
+          <w:lang w:eastAsia="ru-RU"/>
+        </w:rPr>
+        <w:t xml:space="preserve">  </w:t>
+      </w:r>
+    </w:p>
+    <w:p>
+      <w:pPr>
+        <w:pStyle w:val="Sourcecode"/>
+        <w:framePr w:wrap="around"/>
+        <w:rPr>
+          <w:sz w:val="20"/>
+          <w:szCs w:val="20"/>
+          <w:lang w:eastAsia="ru-RU"/>
+        </w:rPr>
+      </w:pPr>
+      <w:r>
+        <w:rPr>
+          <w:sz w:val="20"/>
+          <w:szCs w:val="20"/>
+          <w:lang w:eastAsia="ru-RU"/>
+        </w:rPr>
+        <w:t xml:space="preserve">                  </w:t>
+      </w:r>
+      <w:r>
+        <w:rPr>
+          <w:sz w:val="20"/>
+          <w:szCs w:val="20"/>
+          <w:lang w:eastAsia="ru-RU"/>
+        </w:rPr>
+        <w:t>thisModule.resolveTemp(</w:t>
+      </w:r>
+      <w:r>
+        <w:rPr>
+          <w:sz w:val="20"/>
+          <w:szCs w:val="20"/>
+          <w:lang w:eastAsia="ru-RU"/>
+        </w:rPr>
+        <w:t>g</w:t>
+      </w:r>
+      <w:r>
+        <w:rPr>
+          <w:sz w:val="20"/>
+          <w:szCs w:val="20"/>
+          <w:lang w:eastAsia="ru-RU"/>
+        </w:rPr>
+        <w:t xml:space="preserve">.attribute.attributeOf, </w:t>
+      </w:r>
+      <w:r>
+        <w:rPr>
+          <w:color w:val="2A00FF"/>
+          <w:sz w:val="20"/>
+          <w:szCs w:val="20"/>
+          <w:lang w:eastAsia="ru-RU"/>
+        </w:rPr>
+        <w:t>'am'</w:t>
+      </w:r>
+      <w:r>
+        <w:rPr>
+          <w:sz w:val="20"/>
+          <w:szCs w:val="20"/>
+          <w:lang w:eastAsia="ru-RU"/>
+        </w:rPr>
+        <w:t>);</w:t>
+      </w:r>
+    </w:p>
+    <w:p>
+      <w:pPr>
+        <w:pStyle w:val="Sourcecode"/>
+        <w:framePr w:wrap="around"/>
+        <w:rPr>
+          <w:sz w:val="20"/>
+          <w:szCs w:val="20"/>
+          <w:lang w:eastAsia="ru-RU"/>
+        </w:rPr>
+      </w:pPr>
+      <w:r>
+        <w:rPr>
+          <w:sz w:val="20"/>
+          <w:szCs w:val="20"/>
+          <w:lang w:eastAsia="ru-RU"/>
+        </w:rPr>
+        <w:t xml:space="preserve"> </w:t>
+      </w:r>
+      <w:r>
+        <w:rPr>
+          <w:sz w:val="20"/>
+          <w:szCs w:val="20"/>
+          <w:lang w:eastAsia="ru-RU"/>
+        </w:rPr>
+        <w:t>}</w:t>
+      </w:r>
+      <w:r>
+        <w:rPr>
+          <w:sz w:val="20"/>
+          <w:szCs w:val="20"/>
+          <w:lang w:eastAsia="ru-RU"/>
+        </w:rPr>
+        <w:t>…</w:t>
+      </w:r>
+    </w:p>
+    <w:p>
+      <w:pPr>
+        <w:pStyle w:val="Sourcecode"/>
+        <w:framePr w:wrap="around"/>
+        <w:rPr>
+          <w:lang w:eastAsia="ru-RU"/>
+        </w:rPr>
+      </w:pPr>
+      <w:r>
+        <w:rPr>
+          <w:lang w:eastAsia="ru-RU"/>
+        </w:rPr>
+        <w:t>}</w:t>
+      </w:r>
+    </w:p>
+    <w:p>
+      <w:pPr>
+        <w:pStyle w:val="Normal1"/>
+        <w:rPr>
+          <w:lang w:eastAsia="ru-RU"/>
+        </w:rPr>
+      </w:pPr>
+      <w:r>
+        <w:rPr>
+          <w:lang w:val="en-US" w:eastAsia="ru-RU"/>
+        </w:rPr>
+        <w:tab/>
+      </w:r>
+      <w:r>
+        <w:rPr>
+          <w:lang w:eastAsia="ru-RU"/>
+        </w:rPr>
+        <w:t xml:space="preserve">Данное </w:t>
+      </w:r>
+      <w:r>
+        <w:rPr>
+          <w:lang w:eastAsia="ru-RU"/>
+        </w:rPr>
+        <w:t xml:space="preserve">правило формирует функциональное выражение, которое участвует в отображении пути. При помощи операции </w:t>
+      </w:r>
+      <w:r>
+        <w:rPr>
+          <w:i/>
+          <w:lang w:val="en-US" w:eastAsia="ru-RU"/>
+        </w:rPr>
+        <w:t>resolveTemp</w:t>
+      </w:r>
+      <w:r>
+        <w:rPr>
+          <w:lang w:eastAsia="ru-RU"/>
+        </w:rPr>
+        <w:t xml:space="preserve"> </w:t>
+      </w:r>
+      <w:r>
+        <w:rPr>
+          <w:lang w:eastAsia="ru-RU"/>
+        </w:rPr>
+        <w:lastRenderedPageBreak/>
+        <w:t xml:space="preserve">происходит запись аналогичного выражения, созданного для терма функции, если этим термом также является функция доступа. Так строится структура пути, </w:t>
+      </w:r>
+      <w:r>
+        <w:rPr>
+          <w:lang w:eastAsia="ru-RU"/>
+        </w:rPr>
+        <w:t>исходя</w:t>
+      </w:r>
+      <w:r>
+        <w:rPr>
+          <w:lang w:eastAsia="ru-RU"/>
+        </w:rPr>
+        <w:t xml:space="preserve"> от начального элемента. В секции </w:t>
+      </w:r>
+      <w:r>
+        <w:rPr>
+          <w:i/>
+          <w:lang w:val="en-US" w:eastAsia="ru-RU"/>
+        </w:rPr>
+        <w:t>do</w:t>
+      </w:r>
+      <w:r>
+        <w:rPr>
+          <w:i/>
+          <w:lang w:eastAsia="ru-RU"/>
+        </w:rPr>
+        <w:t xml:space="preserve"> </w:t>
+      </w:r>
+      <w:r>
+        <w:rPr>
+          <w:lang w:eastAsia="ru-RU"/>
+        </w:rPr>
+        <w:t xml:space="preserve">производится запись машины АТД, инкапсулирующего атрибут, в раздел </w:t>
+      </w:r>
+      <w:r>
+        <w:rPr>
+          <w:lang w:val="en-US" w:eastAsia="ru-RU"/>
+        </w:rPr>
+        <w:t>SEES</w:t>
+      </w:r>
+      <w:r>
+        <w:rPr>
+          <w:lang w:eastAsia="ru-RU"/>
+        </w:rPr>
+        <w:t xml:space="preserve"> машины, представляющей </w:t>
+      </w:r>
+      <w:r>
+        <w:rPr>
+          <w:lang w:eastAsia="ru-RU"/>
+        </w:rPr>
+        <w:t>АТД, вызывающего данную функцию</w:t>
+      </w:r>
+      <w:r>
+        <w:rPr>
+          <w:lang w:eastAsia="ru-RU"/>
+        </w:rPr>
+        <w:t>.</w:t>
+      </w:r>
+    </w:p>
+    <w:p>
+      <w:pPr>
+        <w:pStyle w:val="Normal1"/>
+      </w:pPr>
+      <w:r>
+        <w:rPr>
+          <w:lang w:eastAsia="ru-RU"/>
+        </w:rPr>
+        <w:tab/>
+        <w:t xml:space="preserve">Для функции доступа </w:t>
+      </w:r>
+      <w:r>
+        <w:rPr>
+          <w:rStyle w:val="programcodeChar"/>
+          <w:rFonts w:eastAsia="Calibri"/>
+        </w:rPr>
+        <w:t>set</w:t>
+      </w:r>
+      <w:r>
+        <w:rPr>
+          <w:rStyle w:val="programcodeChar"/>
+          <w:rFonts w:eastAsia="Calibri"/>
+          <w:lang w:val="ru-RU"/>
+        </w:rPr>
+        <w:t xml:space="preserve"> </w:t>
+      </w:r>
+      <w:r>
+        <w:t>пра</w:t>
+      </w:r>
+      <w:r>
+        <w:t>вило выглядит следующим образом:</w:t>
+      </w:r>
+    </w:p>
+    <w:p>
+      <w:pPr>
+        <w:pStyle w:val="Sourcecode"/>
+        <w:framePr w:wrap="around"/>
+        <w:rPr>
+          <w:lang w:eastAsia="ru-RU"/>
+        </w:rPr>
+      </w:pPr>
+      <w:r>
+        <w:rPr>
+          <w:b/>
+          <w:bCs/>
+          <w:color w:val="7F0055"/>
+          <w:lang w:eastAsia="ru-RU"/>
+        </w:rPr>
+        <w:t>rule</w:t>
+      </w:r>
+      <w:r>
+        <w:rPr>
+          <w:lang w:eastAsia="ru-RU"/>
+        </w:rPr>
+        <w:t xml:space="preserve"> setFunction2AMNExpression {</w:t>
+      </w:r>
+    </w:p>
+    <w:p>
+      <w:pPr>
+        <w:pStyle w:val="Sourcecode"/>
+        <w:framePr w:wrap="around"/>
+        <w:rPr>
+          <w:lang w:eastAsia="ru-RU"/>
+        </w:rPr>
+      </w:pPr>
+      <w:r>
+        <w:rPr>
+          <w:lang w:eastAsia="ru-RU"/>
+        </w:rPr>
+        <w:tab/>
+      </w:r>
+      <w:r>
+        <w:rPr>
+          <w:b/>
+          <w:bCs/>
+          <w:color w:val="7F0055"/>
+          <w:lang w:eastAsia="ru-RU"/>
+        </w:rPr>
+        <w:t>from</w:t>
+      </w:r>
+    </w:p>
+    <w:p>
+      <w:pPr>
+        <w:pStyle w:val="Sourcecode"/>
+        <w:framePr w:wrap="around"/>
+        <w:rPr>
+          <w:lang w:val="ru-RU" w:eastAsia="ru-RU"/>
+        </w:rPr>
+      </w:pPr>
+      <w:r>
+        <w:rPr>
+          <w:lang w:eastAsia="ru-RU"/>
+        </w:rPr>
+        <w:tab/>
+      </w:r>
+      <w:r>
+        <w:rPr>
+          <w:lang w:eastAsia="ru-RU"/>
+        </w:rPr>
+        <w:tab/>
+      </w:r>
+      <w:r>
+        <w:rPr>
+          <w:lang w:eastAsia="ru-RU"/>
+        </w:rPr>
+        <w:t>s</w:t>
+      </w:r>
+      <w:r>
+        <w:rPr>
+          <w:lang w:eastAsia="ru-RU"/>
+        </w:rPr>
+        <w:t xml:space="preserve"> : Synthesis!SetFunction</w:t>
+      </w:r>
+    </w:p>
+    <w:p>
+      <w:pPr>
+        <w:pStyle w:val="Sourcecode"/>
+        <w:framePr w:wrap="around"/>
+        <w:rPr>
+          <w:lang w:eastAsia="ru-RU"/>
+        </w:rPr>
+      </w:pPr>
+      <w:r>
+        <w:rPr>
+          <w:lang w:val="ru-RU" w:eastAsia="ru-RU"/>
+        </w:rPr>
+        <w:t xml:space="preserve">              </w:t>
+      </w:r>
+      <w:r>
+        <w:rPr>
+          <w:lang w:eastAsia="ru-RU"/>
+        </w:rPr>
+        <w:t>(synthSetFunction.oclIsTypeOf(Synthesis!SetFunction))</w:t>
+      </w:r>
+    </w:p>
+    <w:p>
+      <w:pPr>
+        <w:pStyle w:val="Sourcecode"/>
+        <w:framePr w:wrap="around"/>
+        <w:rPr>
+          <w:lang w:eastAsia="ru-RU"/>
+        </w:rPr>
+      </w:pPr>
+      <w:r>
+        <w:rPr>
+          <w:lang w:eastAsia="ru-RU"/>
+        </w:rPr>
+        <w:tab/>
+      </w:r>
+      <w:r>
+        <w:rPr>
+          <w:b/>
+          <w:bCs/>
+          <w:color w:val="7F0055"/>
+          <w:lang w:eastAsia="ru-RU"/>
+        </w:rPr>
+        <w:t>to</w:t>
+      </w:r>
+      <w:r>
+        <w:rPr>
+          <w:lang w:eastAsia="ru-RU"/>
+        </w:rPr>
+        <w:t xml:space="preserve"> </w:t>
+      </w:r>
+    </w:p>
+    <w:p>
+      <w:pPr>
+        <w:pStyle w:val="Sourcecode"/>
+        <w:framePr w:wrap="around"/>
+        <w:rPr>
+          <w:lang w:eastAsia="ru-RU"/>
+        </w:rPr>
+      </w:pPr>
+      <w:r>
+        <w:rPr>
+          <w:lang w:eastAsia="ru-RU"/>
+        </w:rPr>
+        <w:tab/>
+      </w:r>
+      <w:r>
+        <w:rPr>
+          <w:lang w:eastAsia="ru-RU"/>
+        </w:rPr>
+        <w:tab/>
+        <w:t>var : AMN!Variable (</w:t>
+      </w:r>
+    </w:p>
+    <w:p>
+      <w:pPr>
+        <w:pStyle w:val="Sourcecode"/>
+        <w:framePr w:wrap="around"/>
+        <w:rPr>
+          <w:lang w:eastAsia="ru-RU"/>
+        </w:rPr>
+      </w:pPr>
+      <w:r>
+        <w:rPr>
+          <w:lang w:eastAsia="ru-RU"/>
+        </w:rPr>
+        <w:tab/>
+      </w:r>
+      <w:r>
+        <w:rPr>
+          <w:lang w:eastAsia="ru-RU"/>
+        </w:rPr>
+        <w:tab/>
+      </w:r>
+      <w:r>
+        <w:rPr>
+          <w:lang w:eastAsia="ru-RU"/>
+        </w:rPr>
+        <w:tab/>
+        <w:t xml:space="preserve">name &lt;- </w:t>
+      </w:r>
+      <w:r>
+        <w:rPr>
+          <w:color w:val="2A00FF"/>
+          <w:lang w:eastAsia="ru-RU"/>
+        </w:rPr>
+        <w:t>'v'</w:t>
+      </w:r>
+      <w:r>
+        <w:rPr>
+          <w:lang w:eastAsia="ru-RU"/>
+        </w:rPr>
+        <w:t xml:space="preserve"> + thisModule.counter</w:t>
+      </w:r>
+    </w:p>
+    <w:p>
+      <w:pPr>
+        <w:pStyle w:val="Sourcecode"/>
+        <w:framePr w:wrap="around"/>
+        <w:rPr>
+          <w:lang w:eastAsia="ru-RU"/>
+        </w:rPr>
+      </w:pPr>
+      <w:r>
+        <w:rPr>
+          <w:lang w:eastAsia="ru-RU"/>
+        </w:rPr>
+        <w:tab/>
+      </w:r>
+      <w:r>
+        <w:rPr>
+          <w:lang w:eastAsia="ru-RU"/>
+        </w:rPr>
+        <w:tab/>
+        <w:t>),</w:t>
+      </w:r>
+    </w:p>
+    <w:p>
+      <w:pPr>
+        <w:pStyle w:val="Sourcecode"/>
+        <w:framePr w:wrap="around"/>
+        <w:rPr>
+          <w:lang w:eastAsia="ru-RU"/>
+        </w:rPr>
+      </w:pPr>
+      <w:r>
+        <w:rPr>
+          <w:lang w:eastAsia="ru-RU"/>
+        </w:rPr>
+        <w:tab/>
+      </w:r>
+      <w:r>
+        <w:rPr>
+          <w:lang w:eastAsia="ru-RU"/>
+        </w:rPr>
+        <w:tab/>
+        <w:t>varType : AMN!AtomicPredicate (</w:t>
+      </w:r>
+    </w:p>
+    <w:p>
+      <w:pPr>
+        <w:pStyle w:val="Sourcecode"/>
+        <w:framePr w:wrap="around"/>
+        <w:rPr>
+          <w:lang w:eastAsia="ru-RU"/>
+        </w:rPr>
+      </w:pPr>
+      <w:r>
+        <w:rPr>
+          <w:lang w:eastAsia="ru-RU"/>
+        </w:rPr>
+        <w:tab/>
+      </w:r>
+      <w:r>
+        <w:rPr>
+          <w:lang w:eastAsia="ru-RU"/>
+        </w:rPr>
+        <w:tab/>
+      </w:r>
+      <w:r>
+        <w:rPr>
+          <w:lang w:eastAsia="ru-RU"/>
+        </w:rPr>
+        <w:tab/>
+        <w:t xml:space="preserve">sign &lt;- </w:t>
+      </w:r>
+      <w:r>
+        <w:rPr>
+          <w:color w:val="2A00FF"/>
+          <w:lang w:eastAsia="ru-RU"/>
+        </w:rPr>
+        <w:t>':'</w:t>
+      </w:r>
+      <w:r>
+        <w:rPr>
+          <w:lang w:eastAsia="ru-RU"/>
+        </w:rPr>
+        <w:t>,</w:t>
+      </w:r>
+    </w:p>
+    <w:p>
+      <w:pPr>
+        <w:pStyle w:val="Sourcecode"/>
+        <w:framePr w:wrap="around"/>
+        <w:rPr>
+          <w:lang w:eastAsia="ru-RU"/>
+        </w:rPr>
+      </w:pPr>
+      <w:r>
+        <w:rPr>
+          <w:lang w:eastAsia="ru-RU"/>
+        </w:rPr>
+        <w:tab/>
+      </w:r>
+      <w:r>
+        <w:rPr>
+          <w:lang w:eastAsia="ru-RU"/>
+        </w:rPr>
+        <w:tab/>
+      </w:r>
+      <w:r>
+        <w:rPr>
+          <w:lang w:eastAsia="ru-RU"/>
+        </w:rPr>
+        <w:tab/>
+        <w:t>expression &lt;- var,</w:t>
+      </w:r>
+    </w:p>
+    <w:p>
+      <w:pPr>
+        <w:pStyle w:val="Sourcecode"/>
+        <w:framePr w:wrap="around"/>
+        <w:rPr>
+          <w:lang w:eastAsia="ru-RU"/>
+        </w:rPr>
+      </w:pPr>
+      <w:r>
+        <w:rPr>
+          <w:lang w:eastAsia="ru-RU"/>
+        </w:rPr>
+        <w:tab/>
+      </w:r>
+      <w:r>
+        <w:rPr>
+          <w:lang w:eastAsia="ru-RU"/>
+        </w:rPr>
+        <w:tab/>
+      </w:r>
+      <w:r>
+        <w:rPr>
+          <w:lang w:eastAsia="ru-RU"/>
+        </w:rPr>
+        <w:tab/>
+        <w:t xml:space="preserve">expression &lt;- </w:t>
+      </w:r>
+      <w:r>
+        <w:rPr>
+          <w:lang w:eastAsia="ru-RU"/>
+        </w:rPr>
+        <w:t xml:space="preserve"> </w:t>
+      </w:r>
+    </w:p>
+    <w:p>
+      <w:pPr>
+        <w:pStyle w:val="Sourcecode"/>
+        <w:framePr w:wrap="around"/>
+        <w:rPr>
+          <w:lang w:eastAsia="ru-RU"/>
+        </w:rPr>
+      </w:pPr>
+      <w:r>
+        <w:rPr>
+          <w:lang w:eastAsia="ru-RU"/>
+        </w:rPr>
+        <w:t xml:space="preserve">                </w:t>
+      </w:r>
+      <w:r>
+        <w:rPr>
+          <w:lang w:eastAsia="ru-RU"/>
+        </w:rPr>
+        <w:t>thisModule.resolveTemp(</w:t>
+      </w:r>
+      <w:r>
+        <w:rPr>
+          <w:lang w:eastAsia="ru-RU"/>
+        </w:rPr>
+        <w:t>s</w:t>
+      </w:r>
+      <w:r>
+        <w:rPr>
+          <w:lang w:eastAsia="ru-RU"/>
+        </w:rPr>
+        <w:t xml:space="preserve">.attribute.attributeOf, </w:t>
+      </w:r>
+      <w:r>
+        <w:rPr>
+          <w:color w:val="2A00FF"/>
+          <w:lang w:eastAsia="ru-RU"/>
+        </w:rPr>
+        <w:t>'ext'</w:t>
+      </w:r>
+      <w:r>
+        <w:rPr>
+          <w:lang w:eastAsia="ru-RU"/>
+        </w:rPr>
+        <w:t>)</w:t>
+      </w:r>
+    </w:p>
+    <w:p>
+      <w:pPr>
+        <w:pStyle w:val="Sourcecode"/>
+        <w:framePr w:wrap="around"/>
+        <w:rPr>
+          <w:lang w:eastAsia="ru-RU"/>
+        </w:rPr>
+      </w:pPr>
+      <w:r>
+        <w:rPr>
+          <w:lang w:eastAsia="ru-RU"/>
+        </w:rPr>
+        <w:tab/>
+      </w:r>
+      <w:r>
+        <w:rPr>
+          <w:lang w:eastAsia="ru-RU"/>
+        </w:rPr>
+        <w:tab/>
+        <w:t>),</w:t>
+      </w:r>
+    </w:p>
+    <w:p>
+      <w:pPr>
+        <w:pStyle w:val="Sourcecode"/>
+        <w:framePr w:wrap="around"/>
+        <w:rPr>
+          <w:lang w:eastAsia="ru-RU"/>
+        </w:rPr>
+      </w:pPr>
+      <w:r>
+        <w:rPr>
+          <w:lang w:eastAsia="ru-RU"/>
+        </w:rPr>
+        <w:tab/>
+      </w:r>
+      <w:r>
+        <w:rPr>
+          <w:lang w:eastAsia="ru-RU"/>
+        </w:rPr>
+        <w:tab/>
+        <w:t>varSubstBecomesEqual : AMN!BecomesEqual (</w:t>
+      </w:r>
+    </w:p>
+    <w:p>
+      <w:pPr>
+        <w:pStyle w:val="Sourcecode"/>
+        <w:framePr w:wrap="around"/>
+        <w:rPr>
+          <w:lang w:eastAsia="ru-RU"/>
+        </w:rPr>
+      </w:pPr>
+      <w:r>
+        <w:rPr>
+          <w:lang w:eastAsia="ru-RU"/>
+        </w:rPr>
+        <w:tab/>
+      </w:r>
+      <w:r>
+        <w:rPr>
+          <w:lang w:eastAsia="ru-RU"/>
+        </w:rPr>
+        <w:tab/>
+      </w:r>
+      <w:r>
+        <w:rPr>
+          <w:lang w:eastAsia="ru-RU"/>
+        </w:rPr>
+        <w:tab/>
+        <w:t>leftExpression &lt;- functionalExp,</w:t>
+      </w:r>
+    </w:p>
+    <w:p>
+      <w:pPr>
+        <w:pStyle w:val="Sourcecode"/>
+        <w:framePr w:wrap="around"/>
+        <w:rPr>
+          <w:lang w:eastAsia="ru-RU"/>
+        </w:rPr>
+      </w:pPr>
+      <w:r>
+        <w:rPr>
+          <w:lang w:eastAsia="ru-RU"/>
+        </w:rPr>
+        <w:tab/>
+      </w:r>
+      <w:r>
+        <w:rPr>
+          <w:lang w:eastAsia="ru-RU"/>
+        </w:rPr>
+        <w:tab/>
+      </w:r>
+      <w:r>
+        <w:rPr>
+          <w:lang w:eastAsia="ru-RU"/>
+        </w:rPr>
+        <w:tab/>
+        <w:t>rightExpression &lt;- var</w:t>
+      </w:r>
+    </w:p>
+    <w:p>
+      <w:pPr>
+        <w:pStyle w:val="Sourcecode"/>
+        <w:framePr w:wrap="around"/>
+        <w:rPr>
+          <w:lang w:eastAsia="ru-RU"/>
+        </w:rPr>
+      </w:pPr>
+      <w:r>
+        <w:rPr>
+          <w:lang w:eastAsia="ru-RU"/>
+        </w:rPr>
+        <w:tab/>
+      </w:r>
+      <w:r>
+        <w:rPr>
+          <w:lang w:eastAsia="ru-RU"/>
+        </w:rPr>
+        <w:tab/>
+        <w:t>),</w:t>
+      </w:r>
+    </w:p>
+    <w:p>
+      <w:pPr>
+        <w:pStyle w:val="Sourcecode"/>
+        <w:framePr w:wrap="around"/>
+        <w:rPr>
+          <w:lang w:eastAsia="ru-RU"/>
+        </w:rPr>
+      </w:pPr>
+      <w:r>
+        <w:rPr>
+          <w:lang w:eastAsia="ru-RU"/>
+        </w:rPr>
+        <w:tab/>
+      </w:r>
+      <w:r>
+        <w:rPr>
+          <w:lang w:eastAsia="ru-RU"/>
+        </w:rPr>
+        <w:tab/>
+        <w:t>functionalExp : AMN!FunctionalExpression (</w:t>
+      </w:r>
+    </w:p>
+    <w:p>
+      <w:pPr>
+        <w:pStyle w:val="Sourcecode"/>
+        <w:framePr w:wrap="around"/>
+        <w:rPr>
+          <w:lang w:eastAsia="ru-RU"/>
+        </w:rPr>
+      </w:pPr>
+      <w:r>
+        <w:rPr>
+          <w:lang w:eastAsia="ru-RU"/>
+        </w:rPr>
+        <w:tab/>
+      </w:r>
+      <w:r>
+        <w:rPr>
+          <w:lang w:eastAsia="ru-RU"/>
+        </w:rPr>
+        <w:tab/>
+      </w:r>
+      <w:r>
+        <w:rPr>
+          <w:lang w:eastAsia="ru-RU"/>
+        </w:rPr>
+        <w:tab/>
+        <w:t xml:space="preserve">sign &lt;- </w:t>
+      </w:r>
+      <w:r>
+        <w:rPr>
+          <w:color w:val="2A00FF"/>
+          <w:lang w:eastAsia="ru-RU"/>
+        </w:rPr>
+        <w:t>'SetFunction'</w:t>
+      </w:r>
+      <w:r>
+        <w:rPr>
+          <w:lang w:eastAsia="ru-RU"/>
+        </w:rPr>
+        <w:t>,</w:t>
+      </w:r>
+    </w:p>
+    <w:p>
+      <w:pPr>
+        <w:pStyle w:val="Sourcecode"/>
+        <w:framePr w:wrap="around"/>
+        <w:rPr>
+          <w:lang w:eastAsia="ru-RU"/>
+        </w:rPr>
+      </w:pPr>
+      <w:r>
+        <w:rPr>
+          <w:lang w:eastAsia="ru-RU"/>
+        </w:rPr>
+        <w:tab/>
+      </w:r>
+      <w:r>
+        <w:rPr>
+          <w:lang w:eastAsia="ru-RU"/>
+        </w:rPr>
+        <w:tab/>
+      </w:r>
+      <w:r>
+        <w:rPr>
+          <w:lang w:eastAsia="ru-RU"/>
+        </w:rPr>
+        <w:tab/>
+        <w:t>expression &lt;- namedVar</w:t>
+      </w:r>
+    </w:p>
+    <w:p>
+      <w:pPr>
+        <w:pStyle w:val="Sourcecode"/>
+        <w:framePr w:wrap="around"/>
+        <w:rPr>
+          <w:lang w:eastAsia="ru-RU"/>
+        </w:rPr>
+      </w:pPr>
+      <w:r>
+        <w:rPr>
+          <w:lang w:eastAsia="ru-RU"/>
+        </w:rPr>
+        <w:tab/>
+      </w:r>
+      <w:r>
+        <w:rPr>
+          <w:lang w:eastAsia="ru-RU"/>
+        </w:rPr>
+        <w:tab/>
+        <w:t>),</w:t>
+      </w:r>
+    </w:p>
+    <w:p>
+      <w:pPr>
+        <w:pStyle w:val="Sourcecode"/>
+        <w:framePr w:wrap="around"/>
+        <w:rPr>
+          <w:lang w:eastAsia="ru-RU"/>
+        </w:rPr>
+      </w:pPr>
+      <w:r>
+        <w:rPr>
+          <w:lang w:eastAsia="ru-RU"/>
+        </w:rPr>
+        <w:tab/>
+      </w:r>
+      <w:r>
+        <w:rPr>
+          <w:lang w:eastAsia="ru-RU"/>
+        </w:rPr>
+        <w:tab/>
+        <w:t>namedVar : AMN!Variable (</w:t>
+      </w:r>
+    </w:p>
+    <w:p>
+      <w:pPr>
+        <w:pStyle w:val="Sourcecode"/>
+        <w:framePr w:wrap="around"/>
+        <w:rPr>
+          <w:lang w:eastAsia="ru-RU"/>
+        </w:rPr>
+      </w:pPr>
+      <w:r>
+        <w:rPr>
+          <w:lang w:eastAsia="ru-RU"/>
+        </w:rPr>
+        <w:tab/>
+      </w:r>
+      <w:r>
+        <w:rPr>
+          <w:lang w:eastAsia="ru-RU"/>
+        </w:rPr>
+        <w:tab/>
+      </w:r>
+      <w:r>
+        <w:rPr>
+          <w:lang w:eastAsia="ru-RU"/>
+        </w:rPr>
+        <w:tab/>
+        <w:t>name &lt;- synthSetFunction.name</w:t>
+      </w:r>
+      <w:r>
+        <w:rPr>
+          <w:lang w:eastAsia="ru-RU"/>
+        </w:rPr>
+        <w:tab/>
+      </w:r>
+    </w:p>
+    <w:p>
+      <w:pPr>
+        <w:pStyle w:val="Sourcecode"/>
+        <w:framePr w:wrap="around"/>
+        <w:rPr>
+          <w:lang w:eastAsia="ru-RU"/>
+        </w:rPr>
+      </w:pPr>
+      <w:r>
+        <w:rPr>
+          <w:lang w:eastAsia="ru-RU"/>
+        </w:rPr>
+        <w:tab/>
+      </w:r>
+      <w:r>
+        <w:rPr>
+          <w:lang w:eastAsia="ru-RU"/>
+        </w:rPr>
+        <w:tab/>
+        <w:t>),</w:t>
+      </w:r>
+    </w:p>
+    <w:p>
+      <w:pPr>
+        <w:pStyle w:val="Sourcecode"/>
+        <w:framePr w:wrap="around"/>
+        <w:rPr>
+          <w:lang w:eastAsia="ru-RU"/>
+        </w:rPr>
+      </w:pPr>
+      <w:r>
+        <w:rPr>
+          <w:lang w:eastAsia="ru-RU"/>
+        </w:rPr>
+        <w:tab/>
+      </w:r>
+      <w:r>
+        <w:rPr>
+          <w:lang w:eastAsia="ru-RU"/>
+        </w:rPr>
+        <w:tab/>
+        <w:t>setExternalVar : AMN!Call (</w:t>
+      </w:r>
+    </w:p>
+    <w:p>
+      <w:pPr>
+        <w:pStyle w:val="Sourcecode"/>
+        <w:framePr w:wrap="around"/>
+        <w:rPr>
+          <w:lang w:eastAsia="ru-RU"/>
+        </w:rPr>
+      </w:pPr>
+      <w:r>
+        <w:rPr>
+          <w:lang w:eastAsia="ru-RU"/>
+        </w:rPr>
+        <w:tab/>
+      </w:r>
+      <w:r>
+        <w:rPr>
+          <w:lang w:eastAsia="ru-RU"/>
+        </w:rPr>
+        <w:tab/>
+      </w:r>
+      <w:r>
+        <w:rPr>
+          <w:lang w:eastAsia="ru-RU"/>
+        </w:rPr>
+        <w:tab/>
+        <w:t xml:space="preserve">operationName &lt;- </w:t>
+      </w:r>
+      <w:r>
+        <w:rPr>
+          <w:color w:val="2A00FF"/>
+          <w:lang w:eastAsia="ru-RU"/>
+        </w:rPr>
+        <w:t>'set_'</w:t>
+      </w:r>
+      <w:r>
+        <w:rPr>
+          <w:lang w:eastAsia="ru-RU"/>
+        </w:rPr>
+        <w:t xml:space="preserve"> + </w:t>
+      </w:r>
+      <w:r>
+        <w:rPr>
+          <w:lang w:eastAsia="ru-RU"/>
+        </w:rPr>
+        <w:t>s</w:t>
+      </w:r>
+      <w:r>
+        <w:rPr>
+          <w:lang w:eastAsia="ru-RU"/>
+        </w:rPr>
+        <w:t xml:space="preserve">.attribute.name, </w:t>
+      </w:r>
+    </w:p>
+    <w:p>
+      <w:pPr>
+        <w:pStyle w:val="Sourcecode"/>
+        <w:framePr w:wrap="around"/>
+        <w:rPr>
+          <w:lang w:eastAsia="ru-RU"/>
+        </w:rPr>
+      </w:pPr>
+      <w:r>
+        <w:rPr>
+          <w:lang w:eastAsia="ru-RU"/>
+        </w:rPr>
+        <w:tab/>
+      </w:r>
+      <w:r>
+        <w:rPr>
+          <w:lang w:eastAsia="ru-RU"/>
+        </w:rPr>
+        <w:tab/>
+      </w:r>
+      <w:r>
+        <w:rPr>
+          <w:lang w:eastAsia="ru-RU"/>
+        </w:rPr>
+        <w:tab/>
+        <w:t>actualParam   &lt;- actualParamExp</w:t>
+      </w:r>
+    </w:p>
+    <w:p>
+      <w:pPr>
+        <w:pStyle w:val="Sourcecode"/>
+        <w:framePr w:wrap="around"/>
+        <w:rPr>
+          <w:lang w:eastAsia="ru-RU"/>
+        </w:rPr>
+      </w:pPr>
+      <w:r>
+        <w:rPr>
+          <w:lang w:eastAsia="ru-RU"/>
+        </w:rPr>
+        <w:tab/>
+      </w:r>
+      <w:r>
+        <w:rPr>
+          <w:lang w:eastAsia="ru-RU"/>
+        </w:rPr>
+        <w:tab/>
+        <w:t>),</w:t>
+      </w:r>
+    </w:p>
+    <w:p>
+      <w:pPr>
+        <w:pStyle w:val="Sourcecode"/>
+        <w:framePr w:wrap="around"/>
+        <w:rPr>
+          <w:lang w:eastAsia="ru-RU"/>
+        </w:rPr>
+      </w:pPr>
+      <w:r>
+        <w:rPr>
+          <w:lang w:eastAsia="ru-RU"/>
+        </w:rPr>
+        <w:tab/>
+      </w:r>
+      <w:r>
+        <w:rPr>
+          <w:lang w:eastAsia="ru-RU"/>
+        </w:rPr>
+        <w:tab/>
+        <w:t>actualParamExp : AMN!BinaryOperator (</w:t>
+      </w:r>
+    </w:p>
+    <w:p>
+      <w:pPr>
+        <w:pStyle w:val="Sourcecode"/>
+        <w:framePr w:wrap="around"/>
+        <w:rPr>
+          <w:lang w:eastAsia="ru-RU"/>
+        </w:rPr>
+      </w:pPr>
+      <w:r>
+        <w:rPr>
+          <w:lang w:eastAsia="ru-RU"/>
+        </w:rPr>
+        <w:tab/>
+      </w:r>
+      <w:r>
+        <w:rPr>
+          <w:lang w:eastAsia="ru-RU"/>
+        </w:rPr>
+        <w:tab/>
+      </w:r>
+      <w:r>
+        <w:rPr>
+          <w:lang w:eastAsia="ru-RU"/>
+        </w:rPr>
+        <w:tab/>
+        <w:t xml:space="preserve">sign &lt;- </w:t>
+      </w:r>
+      <w:r>
+        <w:rPr>
+          <w:color w:val="2A00FF"/>
+          <w:lang w:eastAsia="ru-RU"/>
+        </w:rPr>
+        <w:t>'|-&gt;'</w:t>
+      </w:r>
+      <w:r>
+        <w:rPr>
+          <w:lang w:eastAsia="ru-RU"/>
+        </w:rPr>
+        <w:t>,</w:t>
+      </w:r>
+    </w:p>
+    <w:p>
+      <w:pPr>
+        <w:pStyle w:val="Sourcecode"/>
+        <w:framePr w:wrap="around"/>
+        <w:rPr>
+          <w:lang w:eastAsia="ru-RU"/>
+        </w:rPr>
+      </w:pPr>
+      <w:r>
+        <w:rPr>
+          <w:lang w:eastAsia="ru-RU"/>
+        </w:rPr>
+        <w:tab/>
+      </w:r>
+      <w:r>
+        <w:rPr>
+          <w:lang w:eastAsia="ru-RU"/>
+        </w:rPr>
+        <w:tab/>
+      </w:r>
+      <w:r>
+        <w:rPr>
+          <w:lang w:eastAsia="ru-RU"/>
+        </w:rPr>
+        <w:tab/>
+        <w:t xml:space="preserve">expression &lt;- </w:t>
+      </w:r>
+      <w:r>
+        <w:rPr>
+          <w:color w:val="00C000"/>
+          <w:lang w:eastAsia="ru-RU"/>
+        </w:rPr>
+        <w:t>Sequence</w:t>
+      </w:r>
+      <w:r>
+        <w:rPr>
+          <w:lang w:eastAsia="ru-RU"/>
+        </w:rPr>
+        <w:t xml:space="preserve"> {functionalExp,var}</w:t>
+      </w:r>
+      <w:r>
+        <w:rPr>
+          <w:lang w:eastAsia="ru-RU"/>
+        </w:rPr>
+        <w:tab/>
+      </w:r>
+      <w:r>
+        <w:rPr>
+          <w:lang w:eastAsia="ru-RU"/>
+        </w:rPr>
+        <w:tab/>
+      </w:r>
+      <w:r>
+        <w:rPr>
+          <w:lang w:eastAsia="ru-RU"/>
+        </w:rPr>
+        <w:tab/>
+      </w:r>
+    </w:p>
+    <w:p>
+      <w:pPr>
+        <w:pStyle w:val="Sourcecode"/>
+        <w:framePr w:wrap="around"/>
+        <w:rPr>
+          <w:lang w:eastAsia="ru-RU"/>
+        </w:rPr>
+      </w:pPr>
+      <w:r>
+        <w:rPr>
+          <w:lang w:eastAsia="ru-RU"/>
+        </w:rPr>
+        <w:tab/>
+      </w:r>
+      <w:r>
+        <w:rPr>
+          <w:lang w:eastAsia="ru-RU"/>
+        </w:rPr>
+        <w:tab/>
+      </w:r>
+      <w:r>
+        <w:rPr>
+          <w:lang w:eastAsia="ru-RU"/>
+        </w:rPr>
+        <w:t>)</w:t>
+      </w:r>
+    </w:p>
+    <w:p>
+      <w:pPr>
+        <w:pStyle w:val="Sourcecode"/>
+        <w:framePr w:wrap="around"/>
+        <w:rPr>
+          <w:lang w:val="ru-RU" w:eastAsia="ru-RU"/>
+        </w:rPr>
+      </w:pPr>
+      <w:r>
+        <w:rPr>
+          <w:lang w:eastAsia="ru-RU"/>
+        </w:rPr>
+        <w:tab/>
+      </w:r>
+      <w:r>
+        <w:rPr>
+          <w:b/>
+          <w:bCs/>
+          <w:color w:val="7F0055"/>
+          <w:lang w:eastAsia="ru-RU"/>
+        </w:rPr>
+        <w:t>do</w:t>
+      </w:r>
+      <w:r>
+        <w:rPr>
+          <w:lang w:eastAsia="ru-RU"/>
+        </w:rPr>
+        <w:t xml:space="preserve"> {</w:t>
+      </w:r>
+      <w:r>
+        <w:rPr>
+          <w:lang w:eastAsia="ru-RU"/>
+        </w:rPr>
+        <w:br w:type="page"/>
+      </w:r>
+    </w:p>
+    <w:p>
+      <w:pPr>
+        <w:pStyle w:val="Sourcecode"/>
+        <w:framePr w:wrap="around"/>
+        <w:rPr>
+          <w:lang w:eastAsia="ru-RU"/>
+        </w:rPr>
+      </w:pPr>
+      <w:r>
+        <w:rPr>
+          <w:lang w:eastAsia="ru-RU"/>
+        </w:rPr>
+        <w:tab/>
+      </w:r>
+      <w:r>
+        <w:rPr>
+          <w:lang w:eastAsia="ru-RU"/>
+        </w:rPr>
+        <w:tab/>
+        <w:t>…</w:t>
+      </w:r>
+    </w:p>
+    <w:p>
+      <w:pPr>
+        <w:pStyle w:val="Sourcecode"/>
+        <w:framePr w:wrap="around"/>
+        <w:ind w:firstLine="708"/>
+        <w:rPr>
+          <w:lang w:eastAsia="ru-RU"/>
+        </w:rPr>
+      </w:pPr>
+      <w:r>
+        <w:rPr>
+          <w:lang w:eastAsia="ru-RU"/>
+        </w:rPr>
+        <w:t>}</w:t>
+      </w:r>
+    </w:p>
+    <w:p>
+      <w:pPr>
+        <w:pStyle w:val="Sourcecode"/>
+        <w:framePr w:wrap="around"/>
+        <w:rPr>
+          <w:rFonts w:asciiTheme="majorHAnsi" w:eastAsiaTheme="majorEastAsia" w:hAnsiTheme="majorHAnsi" w:cstheme="majorBidi"/>
+          <w:color w:val="365F91" w:themeColor="accent1" w:themeShade="BF"/>
+          <w:szCs w:val="28"/>
+          <w:lang w:eastAsia="ru-RU"/>
+        </w:rPr>
+      </w:pPr>
+      <w:r>
+        <w:rPr>
+          <w:lang w:eastAsia="ru-RU"/>
+        </w:rPr>
+        <w:t>}</w:t>
+      </w:r>
     </w:p>
     <w:p>
       <w:pPr>
@@ -33870,19 +36739,7 @@
           <w:color w:val="365F91" w:themeColor="accent1" w:themeShade="BF"/>
           <w:sz w:val="28"/>
           <w:szCs w:val="28"/>
-          <w:lang w:eastAsia="ru-RU"/>
-        </w:rPr>
-      </w:pPr>
-      <w:r>
-        <w:rPr>
-          <w:lang w:eastAsia="ru-RU"/>
-        </w:rPr>
-        <w:br w:type="page"/>
-      </w:r>
-    </w:p>
-    <w:p>
-      <w:pPr>
-        <w:pStyle w:val="1"/>
+        </w:rPr>
       </w:pPr>
       <w:bookmarkStart w:id="88" w:name="_Toc261779589"/>
       <w:bookmarkStart w:id="89" w:name="_Toc261779682"/>
@@ -33890,6 +36747,165 @@
       <w:bookmarkStart w:id="91" w:name="_Toc262563252"/>
       <w:bookmarkEnd w:id="74"/>
       <w:bookmarkEnd w:id="75"/>
+      <w:r>
+        <w:br w:type="page"/>
+      </w:r>
+    </w:p>
+    <w:p>
+      <w:pPr>
+        <w:pStyle w:val="Normal1"/>
+        <w:ind w:firstLine="708"/>
+      </w:pPr>
+      <w:r>
+        <w:lastRenderedPageBreak/>
+        <w:t>Данное правило</w:t>
+      </w:r>
+      <w:r>
+        <w:t>,</w:t>
+      </w:r>
+      <w:r>
+        <w:t xml:space="preserve"> также как и правило для функции </w:t>
+      </w:r>
+      <w:r>
+        <w:rPr>
+          <w:rStyle w:val="programcodeChar"/>
+          <w:rFonts w:eastAsia="Calibri"/>
+        </w:rPr>
+        <w:t>get</w:t>
+      </w:r>
+      <w:r>
+        <w:rPr>
+          <w:rStyle w:val="programcodeChar"/>
+          <w:rFonts w:eastAsia="Calibri"/>
+          <w:lang w:val="ru-RU"/>
+        </w:rPr>
+        <w:t>,</w:t>
+      </w:r>
+      <w:r>
+        <w:rPr>
+          <w:rStyle w:val="programcodeChar"/>
+          <w:rFonts w:asciiTheme="minorHAnsi" w:eastAsia="Calibri" w:hAnsiTheme="minorHAnsi"/>
+          <w:lang w:val="ru-RU"/>
+        </w:rPr>
+        <w:t xml:space="preserve"> </w:t>
+      </w:r>
+      <w:r>
+        <w:t>фор</w:t>
+      </w:r>
+      <w:r>
+        <w:t>мирует путь в иерархии АТД</w:t>
+      </w:r>
+      <w:r>
+        <w:t xml:space="preserve">. Если АТД атрибута функции </w:t>
+      </w:r>
+      <w:r>
+        <w:rPr>
+          <w:rStyle w:val="programcodeChar"/>
+          <w:rFonts w:eastAsia="Calibri"/>
+        </w:rPr>
+        <w:t>set</w:t>
+      </w:r>
+      <w:r>
+        <w:rPr>
+          <w:rStyle w:val="programcodeChar"/>
+          <w:rFonts w:eastAsia="Calibri"/>
+          <w:lang w:val="ru-RU"/>
+        </w:rPr>
+        <w:t xml:space="preserve"> </w:t>
+      </w:r>
+      <w:r>
+        <w:t>от</w:t>
+      </w:r>
+      <w:r>
+        <w:t xml:space="preserve">личается от АТД, в котором вызывается данная функция, то машина АТД этого атрибута записывается в раздел </w:t>
+      </w:r>
+      <w:r>
+        <w:rPr>
+          <w:lang w:val="en-US"/>
+        </w:rPr>
+        <w:t>INCLUDES</w:t>
+      </w:r>
+      <w:r>
+        <w:t xml:space="preserve"> </w:t>
+      </w:r>
+      <w:r>
+        <w:t>машины для АТД вызывающей функцию.</w:t>
+      </w:r>
+    </w:p>
+    <w:p>
+      <w:pPr>
+        <w:pStyle w:val="Normal1"/>
+        <w:ind w:firstLine="357"/>
+        <w:rPr>
+          <w:rFonts w:asciiTheme="majorHAnsi" w:eastAsiaTheme="majorEastAsia" w:hAnsiTheme="majorHAnsi" w:cstheme="majorBidi"/>
+          <w:color w:val="365F91" w:themeColor="accent1" w:themeShade="BF"/>
+          <w:szCs w:val="28"/>
+        </w:rPr>
+      </w:pPr>
+      <w:r>
+        <w:tab/>
+        <w:t xml:space="preserve">В секции </w:t>
+      </w:r>
+      <w:r>
+        <w:rPr>
+          <w:i/>
+          <w:lang w:val="en-US"/>
+        </w:rPr>
+        <w:t>to</w:t>
+      </w:r>
+      <w:r>
+        <w:rPr>
+          <w:i/>
+        </w:rPr>
+        <w:t xml:space="preserve"> </w:t>
+      </w:r>
+      <w:r>
+        <w:t>генерируется дополнительная переменная, типизирующаяся экстенсионалом типа, включающего данный атрибут. Также строятся две подстановки: подстановка присваивания и подстановка вызова операции, которые используются в зависимости от того, является ли данный атрибут атрибутом АТД, в котором вызывается данная функция, либо нет.</w:t>
+      </w:r>
+      <w:r>
+        <w:t xml:space="preserve"> </w:t>
+      </w:r>
+      <w:r>
+        <w:t xml:space="preserve">Данные подстановки записываются в раздел </w:t>
+      </w:r>
+      <w:r>
+        <w:rPr>
+          <w:lang w:val="en-US"/>
+        </w:rPr>
+        <w:t>THEN</w:t>
+      </w:r>
+      <w:r>
+        <w:t xml:space="preserve"> </w:t>
+      </w:r>
+      <w:r>
+        <w:t xml:space="preserve">подстановки </w:t>
+      </w:r>
+      <w:r>
+        <w:rPr>
+          <w:lang w:val="en-US"/>
+        </w:rPr>
+        <w:t>ANY</w:t>
+      </w:r>
+      <w:r>
+        <w:t xml:space="preserve"> строящейся операции метода. Если </w:t>
+      </w:r>
+      <w:r>
+        <w:t>атрибут инкапсулируется в АТД вызвавший метод</w:t>
+      </w:r>
+      <w:r>
+        <w:t xml:space="preserve">, то применяется подстановка присваивания, </w:t>
+      </w:r>
+      <w:r>
+        <w:t>иначе применяется подстановка вызова операции. В теле подстановок используется сформированный ранее путь.</w:t>
+      </w:r>
+      <w:r>
+        <w:br w:type="page"/>
+      </w:r>
+    </w:p>
+    <w:p>
+      <w:pPr>
+        <w:pStyle w:val="1"/>
+      </w:pPr>
       <w:r>
         <w:lastRenderedPageBreak/>
         <w:t>Заключение</w:t>
@@ -35032,7 +38048,7 @@
             <w:rPr>
               <w:noProof/>
             </w:rPr>
-            <w:t>2</w:t>
+            <w:t>55</w:t>
           </w:r>
         </w:fldSimple>
       </w:p>
@@ -39927,7 +42943,7 @@
 </file>
 
 <file path=customXml/itemProps1.xml><?xml version="1.0" encoding="utf-8"?>
-<ds:datastoreItem xmlns:ds="http://schemas.openxmlformats.org/officeDocument/2006/customXml" ds:itemID="{FB58140D-350A-4202-8CC9-BE30FE5AC2CA}">
+<ds:datastoreItem xmlns:ds="http://schemas.openxmlformats.org/officeDocument/2006/customXml" ds:itemID="{48296B19-9089-40BF-8A69-653ABEC3FD69}">
   <ds:schemaRefs>
     <ds:schemaRef ds:uri="http://schemas.openxmlformats.org/officeDocument/2006/bibliography"/>
   </ds:schemaRefs>

</xml_diff>